<commit_message>
Added request methods, started method properties
</commit_message>
<xml_diff>
--- a/Projects/Request and Response.docx
+++ b/Projects/Request and Response.docx
@@ -217,15 +217,7 @@
         <w:spacing w:line="360" w:lineRule="auto"/>
       </w:pPr>
       <w:r>
-        <w:t xml:space="preserve">*Message headers: General, Request, </w:t>
-      </w:r>
-      <w:proofErr w:type="gramStart"/>
-      <w:r>
-        <w:t>Entity</w:t>
-      </w:r>
-      <w:proofErr w:type="gramEnd"/>
-      <w:r>
-        <w:t xml:space="preserve"> Header</w:t>
+        <w:t>*Message headers: General, Request, Entity Header</w:t>
       </w:r>
     </w:p>
     <w:p>
@@ -299,6 +291,54 @@
       <w:r>
         <w:t>Post</w:t>
       </w:r>
+      <w:r>
+        <w:t xml:space="preserve"> – non-safe and non-idempotent </w:t>
+      </w:r>
+      <w:r>
+        <w:t>method. Request that the target resource perform resource-specifi</w:t>
+      </w:r>
+      <w:r>
+        <w:t>c processing of the representation enclosed in the message body of the request.</w:t>
+      </w:r>
+    </w:p>
+    <w:p>
+      <w:pPr>
+        <w:pStyle w:val="normal0"/>
+        <w:numPr>
+          <w:ilvl w:val="0"/>
+          <w:numId w:val="6"/>
+        </w:numPr>
+        <w:spacing w:line="360" w:lineRule="auto"/>
+      </w:pPr>
+      <w:r>
+        <w:t>Typically used in HTML form data.</w:t>
+      </w:r>
+    </w:p>
+    <w:p>
+      <w:pPr>
+        <w:pStyle w:val="normal0"/>
+        <w:numPr>
+          <w:ilvl w:val="0"/>
+          <w:numId w:val="6"/>
+        </w:numPr>
+        <w:spacing w:line="360" w:lineRule="auto"/>
+      </w:pPr>
+      <w:r>
+        <w:t>Any data that is being submitted is already in the payload aka message body and the information will not be in the URL.</w:t>
+      </w:r>
+    </w:p>
+    <w:p>
+      <w:pPr>
+        <w:pStyle w:val="normal0"/>
+        <w:spacing w:line="360" w:lineRule="auto"/>
+        <w:ind w:left="720"/>
+      </w:pPr>
+      <w:r>
+        <w:t>*Search-friendly URL</w:t>
+      </w:r>
+      <w:r>
+        <w:t xml:space="preserve"> – doesn’t contain any query.</w:t>
+      </w:r>
     </w:p>
     <w:p>
       <w:pPr>
@@ -312,6 +352,29 @@
       <w:r>
         <w:t>Put</w:t>
       </w:r>
+      <w:r>
+        <w:t xml:space="preserve"> – create or replace the state of the target resource with the state defined by the representation enclosed in the </w:t>
+      </w:r>
+      <w:r>
+        <w:t>request message payload i.e. target resource.</w:t>
+      </w:r>
+    </w:p>
+    <w:p>
+      <w:pPr>
+        <w:pStyle w:val="normal0"/>
+        <w:numPr>
+          <w:ilvl w:val="0"/>
+          <w:numId w:val="6"/>
+        </w:numPr>
+        <w:spacing w:line="360" w:lineRule="auto"/>
+      </w:pPr>
+      <w:r>
+        <w:lastRenderedPageBreak/>
+        <w:t xml:space="preserve">Web servers, by default, do not allow put request since it may affect the </w:t>
+      </w:r>
+      <w:r>
+        <w:t>information.</w:t>
+      </w:r>
     </w:p>
     <w:p>
       <w:pPr>
@@ -325,6 +388,9 @@
       <w:r>
         <w:t>Delete</w:t>
       </w:r>
+      <w:r>
+        <w:t xml:space="preserve"> – removes the association between the target resource and its current functionality. This is only a logical delete and does not necessarily delete the true resource.</w:t>
+      </w:r>
     </w:p>
     <w:p>
       <w:pPr>
@@ -338,6 +404,41 @@
       <w:r>
         <w:t>Options</w:t>
       </w:r>
+      <w:r>
+        <w:t xml:space="preserve"> – allows you to query a particular resource on the server itself. Its response is </w:t>
+      </w:r>
+      <w:r>
+        <w:t>usually</w:t>
+      </w:r>
+      <w:r>
+        <w:t xml:space="preserve"> </w:t>
+      </w:r>
+      <w:r>
+        <w:t>other request methods.</w:t>
+      </w:r>
+    </w:p>
+    <w:p>
+      <w:pPr>
+        <w:pStyle w:val="normal0"/>
+        <w:numPr>
+          <w:ilvl w:val="0"/>
+          <w:numId w:val="6"/>
+        </w:numPr>
+        <w:spacing w:line="360" w:lineRule="auto"/>
+      </w:pPr>
+      <w:r>
+        <w:t>This is another way to validate a resource</w:t>
+      </w:r>
+    </w:p>
+    <w:p>
+      <w:pPr>
+        <w:pStyle w:val="normal0"/>
+        <w:spacing w:line="360" w:lineRule="auto"/>
+        <w:ind w:left="720"/>
+      </w:pPr>
+      <w:r>
+        <w:t>*A request may be an asterisk (*), in which case the request applies to the server in general rather than a specific resource.</w:t>
+      </w:r>
     </w:p>
     <w:p>
       <w:pPr>
@@ -351,6 +452,32 @@
       <w:r>
         <w:t>Trace</w:t>
       </w:r>
+      <w:r>
+        <w:t xml:space="preserve"> – echoes back to the user or client what is happening to the request or received request message. It can manipulate the message.</w:t>
+      </w:r>
+    </w:p>
+    <w:p>
+      <w:pPr>
+        <w:pStyle w:val="normal0"/>
+        <w:numPr>
+          <w:ilvl w:val="0"/>
+          <w:numId w:val="6"/>
+        </w:numPr>
+        <w:spacing w:line="360" w:lineRule="auto"/>
+      </w:pPr>
+      <w:r>
+        <w:t>Typically used for testing, diagnosing the request, response chain and troubleshooting.</w:t>
+      </w:r>
+    </w:p>
+    <w:p>
+      <w:pPr>
+        <w:pStyle w:val="normal0"/>
+        <w:spacing w:line="360" w:lineRule="auto"/>
+        <w:ind w:left="720"/>
+      </w:pPr>
+      <w:r>
+        <w:t>*Response chain – set of nodes from client to server.</w:t>
+      </w:r>
     </w:p>
     <w:p>
       <w:pPr>
@@ -364,12 +491,33 @@
       <w:r>
         <w:t>Connect</w:t>
       </w:r>
-    </w:p>
-    <w:p>
-      <w:pPr>
-        <w:pStyle w:val="normal0"/>
-        <w:spacing w:line="360" w:lineRule="auto"/>
-      </w:pPr>
+      <w:r>
+        <w:t xml:space="preserve"> </w:t>
+      </w:r>
+      <w:r>
+        <w:t>–</w:t>
+      </w:r>
+      <w:r>
+        <w:t xml:space="preserve"> </w:t>
+      </w:r>
+      <w:r>
+        <w:t xml:space="preserve">establishes the request of a tunnel to the destination origin server. It is commonly used </w:t>
+      </w:r>
+      <w:r>
+        <w:t>to create an end-to-end virtual connection.</w:t>
+      </w:r>
+    </w:p>
+    <w:p>
+      <w:pPr>
+        <w:pStyle w:val="normal0"/>
+        <w:spacing w:line="360" w:lineRule="auto"/>
+      </w:pPr>
+      <w:r>
+        <w:t xml:space="preserve">*Request Method Resource: </w:t>
+      </w:r>
+      <w:r>
+        <w:t>RFC 7231, section 4: Request methods</w:t>
+      </w:r>
     </w:p>
     <w:p>
       <w:pPr>
@@ -388,6 +536,60 @@
         <w:pStyle w:val="normal0"/>
         <w:spacing w:line="360" w:lineRule="auto"/>
       </w:pPr>
+    </w:p>
+    <w:p>
+      <w:pPr>
+        <w:pStyle w:val="normal0"/>
+        <w:spacing w:line="360" w:lineRule="auto"/>
+        <w:rPr>
+          <w:b/>
+        </w:rPr>
+      </w:pPr>
+      <w:r>
+        <w:rPr>
+          <w:b/>
+        </w:rPr>
+        <w:t>Method Properties:</w:t>
+      </w:r>
+    </w:p>
+    <w:p>
+      <w:pPr>
+        <w:pStyle w:val="normal0"/>
+        <w:numPr>
+          <w:ilvl w:val="0"/>
+          <w:numId w:val="7"/>
+        </w:numPr>
+        <w:spacing w:line="360" w:lineRule="auto"/>
+      </w:pPr>
+      <w:r>
+        <w:t xml:space="preserve">Safe Methods - </w:t>
+      </w:r>
+    </w:p>
+    <w:p>
+      <w:pPr>
+        <w:pStyle w:val="normal0"/>
+        <w:numPr>
+          <w:ilvl w:val="0"/>
+          <w:numId w:val="7"/>
+        </w:numPr>
+        <w:spacing w:line="360" w:lineRule="auto"/>
+      </w:pPr>
+      <w:r>
+        <w:t>Idempotent Methods</w:t>
+      </w:r>
+    </w:p>
+    <w:p>
+      <w:pPr>
+        <w:pStyle w:val="normal0"/>
+        <w:numPr>
+          <w:ilvl w:val="0"/>
+          <w:numId w:val="7"/>
+        </w:numPr>
+        <w:spacing w:line="360" w:lineRule="auto"/>
+      </w:pPr>
+      <w:r>
+        <w:t>Cacheable Methods</w:t>
+      </w:r>
     </w:p>
     <w:p>
       <w:pPr>
@@ -503,6 +705,7 @@
         <w:rPr>
           <w:b/>
         </w:rPr>
+        <w:lastRenderedPageBreak/>
         <w:t>Process</w:t>
       </w:r>
       <w:r>
@@ -744,7 +947,7 @@
   <w:abstractNum w:abstractNumId="2">
     <w:nsid w:val="4DCA0366"/>
     <w:multiLevelType w:val="hybridMultilevel"/>
-    <w:tmpl w:val="FC10A3B0"/>
+    <w:tmpl w:val="8842E14C"/>
     <w:lvl w:ilvl="0" w:tplc="0409000F">
       <w:start w:val="1"/>
       <w:numFmt w:val="decimal"/>
@@ -828,6 +1031,204 @@
     </w:lvl>
   </w:abstractNum>
   <w:abstractNum w:abstractNumId="3">
+    <w:nsid w:val="632D0895"/>
+    <w:multiLevelType w:val="hybridMultilevel"/>
+    <w:tmpl w:val="66C2B47C"/>
+    <w:lvl w:ilvl="0" w:tplc="37C8438A">
+      <w:numFmt w:val="bullet"/>
+      <w:lvlText w:val="-"/>
+      <w:lvlJc w:val="left"/>
+      <w:pPr>
+        <w:ind w:left="1800" w:hanging="360"/>
+      </w:pPr>
+      <w:rPr>
+        <w:rFonts w:ascii="Arial" w:eastAsia="Arial" w:hAnsi="Arial" w:cs="Arial" w:hint="default"/>
+      </w:rPr>
+    </w:lvl>
+    <w:lvl w:ilvl="1" w:tplc="04090003" w:tentative="1">
+      <w:start w:val="1"/>
+      <w:numFmt w:val="bullet"/>
+      <w:lvlText w:val="o"/>
+      <w:lvlJc w:val="left"/>
+      <w:pPr>
+        <w:ind w:left="2520" w:hanging="360"/>
+      </w:pPr>
+      <w:rPr>
+        <w:rFonts w:ascii="Courier New" w:hAnsi="Courier New" w:cs="Courier New" w:hint="default"/>
+      </w:rPr>
+    </w:lvl>
+    <w:lvl w:ilvl="2" w:tplc="04090005" w:tentative="1">
+      <w:start w:val="1"/>
+      <w:numFmt w:val="bullet"/>
+      <w:lvlText w:val=""/>
+      <w:lvlJc w:val="left"/>
+      <w:pPr>
+        <w:ind w:left="3240" w:hanging="360"/>
+      </w:pPr>
+      <w:rPr>
+        <w:rFonts w:ascii="Wingdings" w:hAnsi="Wingdings" w:hint="default"/>
+      </w:rPr>
+    </w:lvl>
+    <w:lvl w:ilvl="3" w:tplc="04090001" w:tentative="1">
+      <w:start w:val="1"/>
+      <w:numFmt w:val="bullet"/>
+      <w:lvlText w:val=""/>
+      <w:lvlJc w:val="left"/>
+      <w:pPr>
+        <w:ind w:left="3960" w:hanging="360"/>
+      </w:pPr>
+      <w:rPr>
+        <w:rFonts w:ascii="Symbol" w:hAnsi="Symbol" w:hint="default"/>
+      </w:rPr>
+    </w:lvl>
+    <w:lvl w:ilvl="4" w:tplc="04090003" w:tentative="1">
+      <w:start w:val="1"/>
+      <w:numFmt w:val="bullet"/>
+      <w:lvlText w:val="o"/>
+      <w:lvlJc w:val="left"/>
+      <w:pPr>
+        <w:ind w:left="4680" w:hanging="360"/>
+      </w:pPr>
+      <w:rPr>
+        <w:rFonts w:ascii="Courier New" w:hAnsi="Courier New" w:cs="Courier New" w:hint="default"/>
+      </w:rPr>
+    </w:lvl>
+    <w:lvl w:ilvl="5" w:tplc="04090005" w:tentative="1">
+      <w:start w:val="1"/>
+      <w:numFmt w:val="bullet"/>
+      <w:lvlText w:val=""/>
+      <w:lvlJc w:val="left"/>
+      <w:pPr>
+        <w:ind w:left="5400" w:hanging="360"/>
+      </w:pPr>
+      <w:rPr>
+        <w:rFonts w:ascii="Wingdings" w:hAnsi="Wingdings" w:hint="default"/>
+      </w:rPr>
+    </w:lvl>
+    <w:lvl w:ilvl="6" w:tplc="04090001" w:tentative="1">
+      <w:start w:val="1"/>
+      <w:numFmt w:val="bullet"/>
+      <w:lvlText w:val=""/>
+      <w:lvlJc w:val="left"/>
+      <w:pPr>
+        <w:ind w:left="6120" w:hanging="360"/>
+      </w:pPr>
+      <w:rPr>
+        <w:rFonts w:ascii="Symbol" w:hAnsi="Symbol" w:hint="default"/>
+      </w:rPr>
+    </w:lvl>
+    <w:lvl w:ilvl="7" w:tplc="04090003" w:tentative="1">
+      <w:start w:val="1"/>
+      <w:numFmt w:val="bullet"/>
+      <w:lvlText w:val="o"/>
+      <w:lvlJc w:val="left"/>
+      <w:pPr>
+        <w:ind w:left="6840" w:hanging="360"/>
+      </w:pPr>
+      <w:rPr>
+        <w:rFonts w:ascii="Courier New" w:hAnsi="Courier New" w:cs="Courier New" w:hint="default"/>
+      </w:rPr>
+    </w:lvl>
+    <w:lvl w:ilvl="8" w:tplc="04090005" w:tentative="1">
+      <w:start w:val="1"/>
+      <w:numFmt w:val="bullet"/>
+      <w:lvlText w:val=""/>
+      <w:lvlJc w:val="left"/>
+      <w:pPr>
+        <w:ind w:left="7560" w:hanging="360"/>
+      </w:pPr>
+      <w:rPr>
+        <w:rFonts w:ascii="Wingdings" w:hAnsi="Wingdings" w:hint="default"/>
+      </w:rPr>
+    </w:lvl>
+  </w:abstractNum>
+  <w:abstractNum w:abstractNumId="4">
+    <w:nsid w:val="71366785"/>
+    <w:multiLevelType w:val="hybridMultilevel"/>
+    <w:tmpl w:val="8842E14C"/>
+    <w:lvl w:ilvl="0" w:tplc="0409000F">
+      <w:start w:val="1"/>
+      <w:numFmt w:val="decimal"/>
+      <w:lvlText w:val="%1."/>
+      <w:lvlJc w:val="left"/>
+      <w:pPr>
+        <w:ind w:left="720" w:hanging="360"/>
+      </w:pPr>
+    </w:lvl>
+    <w:lvl w:ilvl="1" w:tplc="04090019" w:tentative="1">
+      <w:start w:val="1"/>
+      <w:numFmt w:val="lowerLetter"/>
+      <w:lvlText w:val="%2."/>
+      <w:lvlJc w:val="left"/>
+      <w:pPr>
+        <w:ind w:left="1440" w:hanging="360"/>
+      </w:pPr>
+    </w:lvl>
+    <w:lvl w:ilvl="2" w:tplc="0409001B" w:tentative="1">
+      <w:start w:val="1"/>
+      <w:numFmt w:val="lowerRoman"/>
+      <w:lvlText w:val="%3."/>
+      <w:lvlJc w:val="right"/>
+      <w:pPr>
+        <w:ind w:left="2160" w:hanging="180"/>
+      </w:pPr>
+    </w:lvl>
+    <w:lvl w:ilvl="3" w:tplc="0409000F" w:tentative="1">
+      <w:start w:val="1"/>
+      <w:numFmt w:val="decimal"/>
+      <w:lvlText w:val="%4."/>
+      <w:lvlJc w:val="left"/>
+      <w:pPr>
+        <w:ind w:left="2880" w:hanging="360"/>
+      </w:pPr>
+    </w:lvl>
+    <w:lvl w:ilvl="4" w:tplc="04090019" w:tentative="1">
+      <w:start w:val="1"/>
+      <w:numFmt w:val="lowerLetter"/>
+      <w:lvlText w:val="%5."/>
+      <w:lvlJc w:val="left"/>
+      <w:pPr>
+        <w:ind w:left="3600" w:hanging="360"/>
+      </w:pPr>
+    </w:lvl>
+    <w:lvl w:ilvl="5" w:tplc="0409001B" w:tentative="1">
+      <w:start w:val="1"/>
+      <w:numFmt w:val="lowerRoman"/>
+      <w:lvlText w:val="%6."/>
+      <w:lvlJc w:val="right"/>
+      <w:pPr>
+        <w:ind w:left="4320" w:hanging="180"/>
+      </w:pPr>
+    </w:lvl>
+    <w:lvl w:ilvl="6" w:tplc="0409000F" w:tentative="1">
+      <w:start w:val="1"/>
+      <w:numFmt w:val="decimal"/>
+      <w:lvlText w:val="%7."/>
+      <w:lvlJc w:val="left"/>
+      <w:pPr>
+        <w:ind w:left="5040" w:hanging="360"/>
+      </w:pPr>
+    </w:lvl>
+    <w:lvl w:ilvl="7" w:tplc="04090019" w:tentative="1">
+      <w:start w:val="1"/>
+      <w:numFmt w:val="lowerLetter"/>
+      <w:lvlText w:val="%8."/>
+      <w:lvlJc w:val="left"/>
+      <w:pPr>
+        <w:ind w:left="5760" w:hanging="360"/>
+      </w:pPr>
+    </w:lvl>
+    <w:lvl w:ilvl="8" w:tplc="0409001B" w:tentative="1">
+      <w:start w:val="1"/>
+      <w:numFmt w:val="lowerRoman"/>
+      <w:lvlText w:val="%9."/>
+      <w:lvlJc w:val="right"/>
+      <w:pPr>
+        <w:ind w:left="6480" w:hanging="180"/>
+      </w:pPr>
+    </w:lvl>
+  </w:abstractNum>
+  <w:abstractNum w:abstractNumId="5">
     <w:nsid w:val="72C967D9"/>
     <w:multiLevelType w:val="multilevel"/>
     <w:tmpl w:val="4F0C194E"/>
@@ -940,7 +1341,7 @@
       </w:rPr>
     </w:lvl>
   </w:abstractNum>
-  <w:abstractNum w:abstractNumId="4">
+  <w:abstractNum w:abstractNumId="6">
     <w:nsid w:val="74041CE6"/>
     <w:multiLevelType w:val="multilevel"/>
     <w:tmpl w:val="4F0C194E"/>
@@ -1054,10 +1455,10 @@
     </w:lvl>
   </w:abstractNum>
   <w:num w:numId="1">
-    <w:abstractNumId w:val="4"/>
+    <w:abstractNumId w:val="6"/>
   </w:num>
   <w:num w:numId="2">
-    <w:abstractNumId w:val="3"/>
+    <w:abstractNumId w:val="5"/>
   </w:num>
   <w:num w:numId="3">
     <w:abstractNumId w:val="1"/>
@@ -1068,6 +1469,12 @@
   <w:num w:numId="5">
     <w:abstractNumId w:val="2"/>
   </w:num>
+  <w:num w:numId="6">
+    <w:abstractNumId w:val="3"/>
+  </w:num>
+  <w:num w:numId="7">
+    <w:abstractNumId w:val="4"/>
+  </w:num>
 </w:numbering>
 </file>
 
@@ -1080,7 +1487,7 @@
         <w:color w:val="000000"/>
         <w:sz w:val="22"/>
         <w:szCs w:val="22"/>
-        <w:lang w:eastAsia="en-US" w:bidi="ar-SA"/>
+        <w:lang w:val="en-US" w:eastAsia="en-US" w:bidi="ar-SA"/>
       </w:rPr>
     </w:rPrDefault>
     <w:pPrDefault>
@@ -1238,6 +1645,7 @@
   <w:style w:type="paragraph" w:default="1" w:styleId="Normal">
     <w:name w:val="Normal"/>
     <w:qFormat/>
+    <w:rsid w:val="00FD71FB"/>
   </w:style>
   <w:style w:type="paragraph" w:styleId="Heading1">
     <w:name w:val="heading 1"/>

</xml_diff>

<commit_message>
Finalized Request and Response.docx
</commit_message>
<xml_diff>
--- a/Projects/Request and Response.docx
+++ b/Projects/Request and Response.docx
@@ -217,7 +217,15 @@
         <w:spacing w:line="360" w:lineRule="auto"/>
       </w:pPr>
       <w:r>
-        <w:t>*Message headers: General, Request, Entity Header</w:t>
+        <w:t xml:space="preserve">*Message headers: General, Request, </w:t>
+      </w:r>
+      <w:proofErr w:type="gramStart"/>
+      <w:r>
+        <w:t>Entity</w:t>
+      </w:r>
+      <w:proofErr w:type="gramEnd"/>
+      <w:r>
+        <w:t xml:space="preserve"> Header</w:t>
       </w:r>
     </w:p>
     <w:p>
@@ -260,7 +268,10 @@
         <w:spacing w:line="360" w:lineRule="auto"/>
       </w:pPr>
       <w:r>
-        <w:t>Get – retrieves, transfers a selected resource</w:t>
+        <w:t xml:space="preserve">GET </w:t>
+      </w:r>
+      <w:r>
+        <w:t>– retrieves, transfers a selected resource</w:t>
       </w:r>
       <w:r>
         <w:t xml:space="preserve"> into the message body aka entity. Commonly used method.</w:t>
@@ -276,7 +287,10 @@
         <w:spacing w:line="360" w:lineRule="auto"/>
       </w:pPr>
       <w:r>
-        <w:t>Head – identical to get but doesn’t get the resource. It has no payload, only headers and metadata.</w:t>
+        <w:t xml:space="preserve">HEAD </w:t>
+      </w:r>
+      <w:r>
+        <w:t>– identical to get but doesn’t get the resource. It has no payload, only headers and metadata.</w:t>
       </w:r>
     </w:p>
     <w:p>
@@ -289,10 +303,10 @@
         <w:spacing w:line="360" w:lineRule="auto"/>
       </w:pPr>
       <w:r>
-        <w:t>Post</w:t>
-      </w:r>
-      <w:r>
-        <w:t xml:space="preserve"> – non-safe and non-idempotent </w:t>
+        <w:t xml:space="preserve">POST </w:t>
+      </w:r>
+      <w:r>
+        <w:t xml:space="preserve">– non-safe and non-idempotent </w:t>
       </w:r>
       <w:r>
         <w:t>method. Request that the target resource perform resource-specifi</w:t>
@@ -350,10 +364,10 @@
         <w:spacing w:line="360" w:lineRule="auto"/>
       </w:pPr>
       <w:r>
-        <w:t>Put</w:t>
-      </w:r>
-      <w:r>
-        <w:t xml:space="preserve"> – create or replace the state of the target resource with the state defined by the representation enclosed in the </w:t>
+        <w:t xml:space="preserve">PUT </w:t>
+      </w:r>
+      <w:r>
+        <w:t xml:space="preserve">– create or replace the state of the target resource with the state defined by the representation enclosed in the </w:t>
       </w:r>
       <w:r>
         <w:t>request message payload i.e. target resource.</w:t>
@@ -386,10 +400,10 @@
         <w:spacing w:line="360" w:lineRule="auto"/>
       </w:pPr>
       <w:r>
-        <w:t>Delete</w:t>
-      </w:r>
-      <w:r>
-        <w:t xml:space="preserve"> – removes the association between the target resource and its current functionality. This is only a logical delete and does not necessarily delete the true resource.</w:t>
+        <w:t xml:space="preserve">DELETE </w:t>
+      </w:r>
+      <w:r>
+        <w:t>– removes the association between the target resource and its current functionality. This is only a logical delete and does not necessarily delete the true resource.</w:t>
       </w:r>
     </w:p>
     <w:p>
@@ -402,10 +416,10 @@
         <w:spacing w:line="360" w:lineRule="auto"/>
       </w:pPr>
       <w:r>
-        <w:t>Options</w:t>
-      </w:r>
-      <w:r>
-        <w:t xml:space="preserve"> – allows you to query a particular resource on the server itself. Its response is </w:t>
+        <w:t xml:space="preserve">OPTIONS </w:t>
+      </w:r>
+      <w:r>
+        <w:t xml:space="preserve">– allows you to query a particular resource on the server itself. Its response is </w:t>
       </w:r>
       <w:r>
         <w:t>usually</w:t>
@@ -450,10 +464,10 @@
         <w:spacing w:line="360" w:lineRule="auto"/>
       </w:pPr>
       <w:r>
-        <w:t>Trace</w:t>
-      </w:r>
-      <w:r>
-        <w:t xml:space="preserve"> – echoes back to the user or client what is happening to the request or received request message. It can manipulate the message.</w:t>
+        <w:t xml:space="preserve">TRACE </w:t>
+      </w:r>
+      <w:r>
+        <w:t>– echoes back to the user or client what is happening to the request or received request message. It can manipulate the message.</w:t>
       </w:r>
     </w:p>
     <w:p>
@@ -489,10 +503,7 @@
         <w:spacing w:line="360" w:lineRule="auto"/>
       </w:pPr>
       <w:r>
-        <w:t>Connect</w:t>
-      </w:r>
-      <w:r>
-        <w:t xml:space="preserve"> </w:t>
+        <w:t xml:space="preserve">CONNECT </w:t>
       </w:r>
       <w:r>
         <w:t>–</w:t>
@@ -562,7 +573,32 @@
         <w:spacing w:line="360" w:lineRule="auto"/>
       </w:pPr>
       <w:r>
-        <w:t xml:space="preserve">Safe Methods - </w:t>
+        <w:t xml:space="preserve">Safe Methods </w:t>
+      </w:r>
+      <w:r>
+        <w:t>–</w:t>
+      </w:r>
+      <w:r>
+        <w:t xml:space="preserve"> </w:t>
+      </w:r>
+      <w:r>
+        <w:t>used only for read-only purposes. It can’t modify</w:t>
+      </w:r>
+      <w:r>
+        <w:t xml:space="preserve"> the resource but only retrieve it.</w:t>
+      </w:r>
+    </w:p>
+    <w:p>
+      <w:pPr>
+        <w:pStyle w:val="normal0"/>
+        <w:numPr>
+          <w:ilvl w:val="0"/>
+          <w:numId w:val="6"/>
+        </w:numPr>
+        <w:spacing w:line="360" w:lineRule="auto"/>
+      </w:pPr>
+      <w:r>
+        <w:t>GET, HEAD, OPTIONS, TRACE</w:t>
       </w:r>
     </w:p>
     <w:p>
@@ -577,6 +613,34 @@
       <w:r>
         <w:t>Idempotent Methods</w:t>
       </w:r>
+      <w:r>
+        <w:t xml:space="preserve"> </w:t>
+      </w:r>
+      <w:r>
+        <w:t>–</w:t>
+      </w:r>
+      <w:r>
+        <w:t xml:space="preserve"> </w:t>
+      </w:r>
+      <w:r>
+        <w:t>intended effect on server of multiple identical requests with the method is the same as the effect of a single such request.</w:t>
+      </w:r>
+      <w:r>
+        <w:t xml:space="preserve"> It is semantics in a sense.</w:t>
+      </w:r>
+    </w:p>
+    <w:p>
+      <w:pPr>
+        <w:pStyle w:val="normal0"/>
+        <w:numPr>
+          <w:ilvl w:val="0"/>
+          <w:numId w:val="6"/>
+        </w:numPr>
+        <w:spacing w:line="360" w:lineRule="auto"/>
+      </w:pPr>
+      <w:r>
+        <w:t>GET, HEAD, OPTIONS, TRACE, PUT, DELETE</w:t>
+      </w:r>
     </w:p>
     <w:p>
       <w:pPr>
@@ -590,6 +654,38 @@
       <w:r>
         <w:t>Cacheable Methods</w:t>
       </w:r>
+      <w:r>
+        <w:t xml:space="preserve"> </w:t>
+      </w:r>
+      <w:r>
+        <w:t>–</w:t>
+      </w:r>
+      <w:r>
+        <w:t xml:space="preserve"> </w:t>
+      </w:r>
+      <w:r>
+        <w:t>indicates that the response to a method is allowed to be stored for future reuse.</w:t>
+      </w:r>
+    </w:p>
+    <w:p>
+      <w:pPr>
+        <w:pStyle w:val="normal0"/>
+        <w:numPr>
+          <w:ilvl w:val="0"/>
+          <w:numId w:val="6"/>
+        </w:numPr>
+        <w:spacing w:line="360" w:lineRule="auto"/>
+      </w:pPr>
+      <w:r>
+        <w:t>GET, HEAD, POST</w:t>
+      </w:r>
+    </w:p>
+    <w:p>
+      <w:pPr>
+        <w:pStyle w:val="normal0"/>
+        <w:spacing w:line="360" w:lineRule="auto"/>
+        <w:ind w:left="1800"/>
+      </w:pPr>
     </w:p>
     <w:p>
       <w:pPr>
@@ -600,10 +696,21 @@
           <w:b/>
         </w:rPr>
       </w:pPr>
-      <w:r>
+    </w:p>
+    <w:p>
+      <w:pPr>
+        <w:pStyle w:val="normal0"/>
+        <w:spacing w:line="360" w:lineRule="auto"/>
+        <w:jc w:val="center"/>
         <w:rPr>
           <w:b/>
         </w:rPr>
+      </w:pPr>
+      <w:r>
+        <w:rPr>
+          <w:b/>
+        </w:rPr>
+        <w:lastRenderedPageBreak/>
         <w:t>RESPONSE</w:t>
       </w:r>
     </w:p>
@@ -705,60 +812,1236 @@
         <w:rPr>
           <w:b/>
         </w:rPr>
+        <w:t>Process</w:t>
+      </w:r>
+      <w:r>
+        <w:t>:</w:t>
+      </w:r>
+    </w:p>
+    <w:p>
+      <w:pPr>
+        <w:pStyle w:val="normal0"/>
+        <w:numPr>
+          <w:ilvl w:val="0"/>
+          <w:numId w:val="4"/>
+        </w:numPr>
+        <w:spacing w:line="360" w:lineRule="auto"/>
+        <w:ind w:left="720"/>
+      </w:pPr>
+      <w:r>
+        <w:t>Message Body</w:t>
+      </w:r>
+    </w:p>
+    <w:p>
+      <w:pPr>
+        <w:pStyle w:val="normal0"/>
+        <w:numPr>
+          <w:ilvl w:val="0"/>
+          <w:numId w:val="4"/>
+        </w:numPr>
+        <w:spacing w:line="360" w:lineRule="auto"/>
+        <w:ind w:left="720"/>
+      </w:pPr>
+      <w:r>
+        <w:t>Empty Line</w:t>
+      </w:r>
+    </w:p>
+    <w:p>
+      <w:pPr>
+        <w:pStyle w:val="normal0"/>
+        <w:numPr>
+          <w:ilvl w:val="0"/>
+          <w:numId w:val="4"/>
+        </w:numPr>
+        <w:spacing w:line="360" w:lineRule="auto"/>
+        <w:ind w:left="720"/>
+      </w:pPr>
+      <w:r>
+        <w:t>Payload</w:t>
+      </w:r>
+    </w:p>
+    <w:p>
+      <w:pPr>
+        <w:pStyle w:val="normal0"/>
+        <w:spacing w:line="360" w:lineRule="auto"/>
+      </w:pPr>
+    </w:p>
+    <w:p>
+      <w:pPr>
+        <w:pStyle w:val="normal0"/>
+        <w:spacing w:line="360" w:lineRule="auto"/>
+        <w:jc w:val="center"/>
+        <w:rPr>
+          <w:b/>
+        </w:rPr>
+      </w:pPr>
+      <w:r>
+        <w:rPr>
+          <w:b/>
+        </w:rPr>
+        <w:t>Message Headers</w:t>
+      </w:r>
+    </w:p>
+    <w:p>
+      <w:pPr>
+        <w:pStyle w:val="normal0"/>
+        <w:spacing w:line="360" w:lineRule="auto"/>
+      </w:pPr>
+      <w:r>
+        <w:t>Categories:</w:t>
+      </w:r>
+    </w:p>
+    <w:p>
+      <w:pPr>
+        <w:pStyle w:val="normal0"/>
+        <w:numPr>
+          <w:ilvl w:val="0"/>
+          <w:numId w:val="8"/>
+        </w:numPr>
+        <w:spacing w:line="360" w:lineRule="auto"/>
+      </w:pPr>
+      <w:r>
+        <w:t>General Header Fields</w:t>
+      </w:r>
+      <w:r>
+        <w:t xml:space="preserve"> – these are fields which can be utilized by both the client and server.</w:t>
+      </w:r>
+      <w:r>
+        <w:t xml:space="preserve"> </w:t>
+      </w:r>
+    </w:p>
+    <w:p>
+      <w:pPr>
+        <w:pStyle w:val="normal0"/>
+        <w:numPr>
+          <w:ilvl w:val="0"/>
+          <w:numId w:val="6"/>
+        </w:numPr>
+        <w:spacing w:line="360" w:lineRule="auto"/>
+      </w:pPr>
+      <w:r>
+        <w:t>Cache-C</w:t>
+      </w:r>
+      <w:r>
+        <w:t>ontrol</w:t>
+      </w:r>
+      <w:r>
+        <w:t xml:space="preserve"> – </w:t>
+      </w:r>
+      <w:r>
+        <w:t>specifies the different rules and guidelines that must be observed and upheld b</w:t>
+      </w:r>
+      <w:r>
+        <w:t xml:space="preserve">y each and every cache-related </w:t>
+      </w:r>
+      <w:r>
+        <w:t>operation</w:t>
+      </w:r>
+      <w:r>
+        <w:t xml:space="preserve"> in the request or response chain.</w:t>
+      </w:r>
+      <w:r>
+        <w:tab/>
+      </w:r>
+      <w:r>
+        <w:tab/>
+      </w:r>
+      <w:r>
+        <w:tab/>
+      </w:r>
+    </w:p>
+    <w:p>
+      <w:pPr>
+        <w:pStyle w:val="normal0"/>
+        <w:numPr>
+          <w:ilvl w:val="0"/>
+          <w:numId w:val="6"/>
+        </w:numPr>
+        <w:spacing w:line="360" w:lineRule="auto"/>
+      </w:pPr>
+      <w:r>
+        <w:t xml:space="preserve"> Trailer</w:t>
+      </w:r>
+      <w:r>
+        <w:t xml:space="preserve"> </w:t>
+      </w:r>
+      <w:r>
+        <w:t>–</w:t>
+      </w:r>
+      <w:r>
+        <w:t xml:space="preserve"> </w:t>
+      </w:r>
+      <w:r>
+        <w:t>gives i</w:t>
+      </w:r>
+      <w:r>
+        <w:t>ndication i</w:t>
+      </w:r>
+      <w:r>
+        <w:t xml:space="preserve">f a certain field in the header </w:t>
+      </w:r>
+      <w:r>
+        <w:t xml:space="preserve">is made available in the message’s trailer which </w:t>
+      </w:r>
+      <w:r>
+        <w:t xml:space="preserve">contains </w:t>
+      </w:r>
+      <w:r>
+        <w:t>transfer-coding.</w:t>
+      </w:r>
+    </w:p>
+    <w:p>
+      <w:pPr>
+        <w:pStyle w:val="normal0"/>
+        <w:numPr>
+          <w:ilvl w:val="0"/>
+          <w:numId w:val="6"/>
+        </w:numPr>
+        <w:spacing w:line="360" w:lineRule="auto"/>
+      </w:pPr>
+      <w:r>
+        <w:t>Connection</w:t>
+      </w:r>
+      <w:r>
+        <w:t xml:space="preserve"> – gives the sender</w:t>
+      </w:r>
+      <w:r>
+        <w:t xml:space="preserve"> options for persistent connection.</w:t>
+      </w:r>
+      <w:r>
+        <w:tab/>
+      </w:r>
+      <w:r>
+        <w:tab/>
+      </w:r>
+    </w:p>
+    <w:p>
+      <w:pPr>
+        <w:pStyle w:val="normal0"/>
+        <w:numPr>
+          <w:ilvl w:val="0"/>
+          <w:numId w:val="6"/>
+        </w:numPr>
+        <w:spacing w:line="360" w:lineRule="auto"/>
+      </w:pPr>
+      <w:r>
+        <w:t>Upgrade</w:t>
+      </w:r>
+      <w:r>
+        <w:t xml:space="preserve"> – gives the client options on additional functional features of the communication protocols</w:t>
+      </w:r>
+      <w:r>
+        <w:t>.</w:t>
+      </w:r>
+    </w:p>
+    <w:p>
+      <w:pPr>
+        <w:pStyle w:val="normal0"/>
+        <w:numPr>
+          <w:ilvl w:val="0"/>
+          <w:numId w:val="6"/>
+        </w:numPr>
+        <w:spacing w:line="360" w:lineRule="auto"/>
+      </w:pPr>
+      <w:r>
+        <w:t>Date</w:t>
+      </w:r>
+      <w:r>
+        <w:t xml:space="preserve"> – specifies what date and time the message was sent or received.</w:t>
+      </w:r>
+      <w:r>
+        <w:tab/>
+      </w:r>
+    </w:p>
+    <w:p>
+      <w:pPr>
+        <w:pStyle w:val="normal0"/>
+        <w:numPr>
+          <w:ilvl w:val="0"/>
+          <w:numId w:val="6"/>
+        </w:numPr>
+        <w:spacing w:line="360" w:lineRule="auto"/>
+      </w:pPr>
+      <w:r>
+        <w:t>Via</w:t>
+      </w:r>
+      <w:r>
+        <w:t xml:space="preserve"> </w:t>
+      </w:r>
+      <w:r>
+        <w:t>–</w:t>
+      </w:r>
+      <w:r>
+        <w:t xml:space="preserve"> </w:t>
+      </w:r>
+      <w:r>
+        <w:t xml:space="preserve">utilized by both gateways and proxies to specify certain protocols </w:t>
+      </w:r>
+      <w:r>
+        <w:t xml:space="preserve">which will serve as bridging the user agent and server as well as </w:t>
+      </w:r>
+      <w:r>
+        <w:t>between the server and client with regards to requests and responses, respectively.</w:t>
+      </w:r>
+      <w:r>
+        <w:t xml:space="preserve"> </w:t>
+      </w:r>
+    </w:p>
+    <w:p>
+      <w:pPr>
+        <w:pStyle w:val="normal0"/>
+        <w:numPr>
+          <w:ilvl w:val="0"/>
+          <w:numId w:val="6"/>
+        </w:numPr>
+        <w:spacing w:line="360" w:lineRule="auto"/>
+      </w:pPr>
+      <w:proofErr w:type="spellStart"/>
+      <w:r>
+        <w:t>Pragma</w:t>
+      </w:r>
+      <w:proofErr w:type="spellEnd"/>
+      <w:r>
+        <w:t xml:space="preserve"> – identifies </w:t>
+      </w:r>
+      <w:r>
+        <w:t>rules and guidelines that may correspond to the receiver present in the response or request chain</w:t>
+      </w:r>
+      <w:r>
+        <w:t>. It originated from HTTP 1.0 and it also represents any new functionality not yet standardized i.e. not yet listed to any RFC’s.</w:t>
+      </w:r>
+      <w:r>
+        <w:tab/>
+      </w:r>
+      <w:r>
+        <w:tab/>
+      </w:r>
+    </w:p>
+    <w:p>
+      <w:pPr>
+        <w:pStyle w:val="normal0"/>
+        <w:numPr>
+          <w:ilvl w:val="0"/>
+          <w:numId w:val="6"/>
+        </w:numPr>
+        <w:spacing w:line="360" w:lineRule="auto"/>
+      </w:pPr>
+      <w:r>
         <w:lastRenderedPageBreak/>
-        <w:t>Process</w:t>
-      </w:r>
-      <w:r>
-        <w:t>:</w:t>
-      </w:r>
-    </w:p>
-    <w:p>
-      <w:pPr>
-        <w:pStyle w:val="normal0"/>
-        <w:numPr>
-          <w:ilvl w:val="0"/>
-          <w:numId w:val="4"/>
-        </w:numPr>
-        <w:spacing w:line="360" w:lineRule="auto"/>
-        <w:ind w:left="720"/>
-      </w:pPr>
-      <w:r>
-        <w:t>Message Body</w:t>
-      </w:r>
-    </w:p>
-    <w:p>
-      <w:pPr>
-        <w:pStyle w:val="normal0"/>
-        <w:numPr>
-          <w:ilvl w:val="0"/>
-          <w:numId w:val="4"/>
-        </w:numPr>
-        <w:spacing w:line="360" w:lineRule="auto"/>
-        <w:ind w:left="720"/>
-      </w:pPr>
-      <w:r>
-        <w:t>Empty Line</w:t>
-      </w:r>
-    </w:p>
-    <w:p>
-      <w:pPr>
-        <w:pStyle w:val="normal0"/>
-        <w:numPr>
-          <w:ilvl w:val="0"/>
-          <w:numId w:val="4"/>
-        </w:numPr>
-        <w:spacing w:line="360" w:lineRule="auto"/>
-        <w:ind w:left="720"/>
-      </w:pPr>
-      <w:r>
-        <w:t>Payload</w:t>
-      </w:r>
-    </w:p>
-    <w:p>
-      <w:pPr>
-        <w:pStyle w:val="normal0"/>
-        <w:spacing w:line="360" w:lineRule="auto"/>
-      </w:pPr>
+        <w:t>Warning</w:t>
+      </w:r>
+      <w:r>
+        <w:t xml:space="preserve"> </w:t>
+      </w:r>
+      <w:r>
+        <w:t>– identifies supplementary information with regards to the state of a message sent or received.</w:t>
+      </w:r>
+    </w:p>
+    <w:p>
+      <w:pPr>
+        <w:pStyle w:val="normal0"/>
+        <w:numPr>
+          <w:ilvl w:val="0"/>
+          <w:numId w:val="6"/>
+        </w:numPr>
+        <w:spacing w:line="360" w:lineRule="auto"/>
+      </w:pPr>
+      <w:r>
+        <w:t>Transfer-encoding</w:t>
+      </w:r>
+      <w:r>
+        <w:t xml:space="preserve"> – specifies if the message body has been edited or transformed</w:t>
+      </w:r>
+      <w:r>
+        <w:t>. This is important so that the message can be safely sent.</w:t>
+      </w:r>
+    </w:p>
+    <w:p>
+      <w:pPr>
+        <w:pStyle w:val="normal0"/>
+        <w:numPr>
+          <w:ilvl w:val="0"/>
+          <w:numId w:val="8"/>
+        </w:numPr>
+        <w:spacing w:line="360" w:lineRule="auto"/>
+      </w:pPr>
+      <w:r>
+        <w:t>Request Header Fields</w:t>
+      </w:r>
+      <w:r>
+        <w:t xml:space="preserve"> - these are header fields which can only be seen </w:t>
+      </w:r>
+      <w:r>
+        <w:t>in client-generated request messages.</w:t>
+      </w:r>
+    </w:p>
+    <w:p>
+      <w:pPr>
+        <w:pStyle w:val="normal0"/>
+        <w:numPr>
+          <w:ilvl w:val="0"/>
+          <w:numId w:val="6"/>
+        </w:numPr>
+        <w:spacing w:line="360" w:lineRule="auto"/>
+      </w:pPr>
+      <w:r>
+        <w:t>Accept</w:t>
+      </w:r>
+      <w:r>
+        <w:t xml:space="preserve"> </w:t>
+      </w:r>
+      <w:r>
+        <w:t>–</w:t>
+      </w:r>
+      <w:r>
+        <w:t xml:space="preserve"> </w:t>
+      </w:r>
+      <w:r>
+        <w:t>indicates what types of media are allowed to be made available for the response.</w:t>
+      </w:r>
+    </w:p>
+    <w:p>
+      <w:pPr>
+        <w:pStyle w:val="normal0"/>
+        <w:numPr>
+          <w:ilvl w:val="0"/>
+          <w:numId w:val="6"/>
+        </w:numPr>
+        <w:spacing w:line="360" w:lineRule="auto"/>
+      </w:pPr>
+      <w:r>
+        <w:t>Accept-</w:t>
+      </w:r>
+      <w:proofErr w:type="spellStart"/>
+      <w:r>
+        <w:t>Charset</w:t>
+      </w:r>
+      <w:proofErr w:type="spellEnd"/>
+      <w:r>
+        <w:t xml:space="preserve"> -</w:t>
+      </w:r>
+      <w:r>
+        <w:t xml:space="preserve"> </w:t>
+      </w:r>
+      <w:r>
+        <w:t>indicates what types of set of characters are allowed to be made available for the response.</w:t>
+      </w:r>
+    </w:p>
+    <w:p>
+      <w:pPr>
+        <w:pStyle w:val="normal0"/>
+        <w:numPr>
+          <w:ilvl w:val="0"/>
+          <w:numId w:val="6"/>
+        </w:numPr>
+        <w:spacing w:line="360" w:lineRule="auto"/>
+      </w:pPr>
+      <w:r>
+        <w:t>Accept-Encoding</w:t>
+      </w:r>
+      <w:r>
+        <w:t xml:space="preserve"> </w:t>
+      </w:r>
+      <w:r>
+        <w:t>–</w:t>
+      </w:r>
+      <w:r>
+        <w:t xml:space="preserve"> </w:t>
+      </w:r>
+      <w:r>
+        <w:t>analogous with the method Accept with the exception that it l</w:t>
+      </w:r>
+      <w:r>
+        <w:t>imits the coding of the content that are made available to the</w:t>
+      </w:r>
+      <w:r>
+        <w:t xml:space="preserve"> response</w:t>
+      </w:r>
+      <w:r>
+        <w:t>.</w:t>
+      </w:r>
+    </w:p>
+    <w:p>
+      <w:pPr>
+        <w:pStyle w:val="normal0"/>
+        <w:numPr>
+          <w:ilvl w:val="0"/>
+          <w:numId w:val="6"/>
+        </w:numPr>
+        <w:spacing w:line="360" w:lineRule="auto"/>
+      </w:pPr>
+      <w:r>
+        <w:t>Accept-Language</w:t>
+      </w:r>
+      <w:r>
+        <w:t xml:space="preserve"> –</w:t>
+      </w:r>
+      <w:r>
+        <w:t xml:space="preserve"> </w:t>
+      </w:r>
+      <w:r>
+        <w:t xml:space="preserve">limits </w:t>
+      </w:r>
+      <w:r>
+        <w:t>the preferred natural languages.</w:t>
+      </w:r>
+    </w:p>
+    <w:p>
+      <w:pPr>
+        <w:pStyle w:val="normal0"/>
+        <w:numPr>
+          <w:ilvl w:val="0"/>
+          <w:numId w:val="6"/>
+        </w:numPr>
+        <w:spacing w:line="360" w:lineRule="auto"/>
+      </w:pPr>
+      <w:r>
+        <w:t>Authorization</w:t>
+      </w:r>
+      <w:r>
+        <w:t xml:space="preserve"> – contains the credential</w:t>
+      </w:r>
+      <w:r>
+        <w:t>s of the user-agent.</w:t>
+      </w:r>
+    </w:p>
+    <w:p>
+      <w:pPr>
+        <w:pStyle w:val="normal0"/>
+        <w:numPr>
+          <w:ilvl w:val="0"/>
+          <w:numId w:val="6"/>
+        </w:numPr>
+        <w:spacing w:line="360" w:lineRule="auto"/>
+      </w:pPr>
+      <w:r>
+        <w:t>Expect</w:t>
+      </w:r>
+      <w:r>
+        <w:t xml:space="preserve"> </w:t>
+      </w:r>
+      <w:r>
+        <w:t>–</w:t>
+      </w:r>
+      <w:r>
+        <w:t xml:space="preserve"> </w:t>
+      </w:r>
+      <w:r>
+        <w:t>expectations of the server which are indicated by the client.</w:t>
+      </w:r>
+    </w:p>
+    <w:p>
+      <w:pPr>
+        <w:pStyle w:val="normal0"/>
+        <w:numPr>
+          <w:ilvl w:val="0"/>
+          <w:numId w:val="6"/>
+        </w:numPr>
+        <w:spacing w:line="360" w:lineRule="auto"/>
+      </w:pPr>
+      <w:r>
+        <w:t>From</w:t>
+      </w:r>
+      <w:r>
+        <w:t xml:space="preserve"> – contains the email address of the user.</w:t>
+      </w:r>
+    </w:p>
+    <w:p>
+      <w:pPr>
+        <w:pStyle w:val="normal0"/>
+        <w:numPr>
+          <w:ilvl w:val="0"/>
+          <w:numId w:val="6"/>
+        </w:numPr>
+        <w:spacing w:line="360" w:lineRule="auto"/>
+      </w:pPr>
+      <w:r>
+        <w:t>Host</w:t>
+      </w:r>
+      <w:r>
+        <w:t xml:space="preserve"> – indicates the Internet host as well as the resource’s number of the port that is being</w:t>
+      </w:r>
+      <w:r>
+        <w:t xml:space="preserve"> queried.</w:t>
+      </w:r>
+    </w:p>
+    <w:p>
+      <w:pPr>
+        <w:pStyle w:val="normal0"/>
+        <w:numPr>
+          <w:ilvl w:val="0"/>
+          <w:numId w:val="6"/>
+        </w:numPr>
+        <w:spacing w:line="360" w:lineRule="auto"/>
+      </w:pPr>
+      <w:r>
+        <w:t>If-Match</w:t>
+      </w:r>
+      <w:r>
+        <w:t xml:space="preserve"> – used </w:t>
+      </w:r>
+      <w:r>
+        <w:t>to compare resources through their entity tags.</w:t>
+      </w:r>
+      <w:r>
+        <w:t xml:space="preserve"> If it matches, the response is a GET request.</w:t>
+      </w:r>
+    </w:p>
+    <w:p>
+      <w:pPr>
+        <w:pStyle w:val="normal0"/>
+        <w:numPr>
+          <w:ilvl w:val="0"/>
+          <w:numId w:val="6"/>
+        </w:numPr>
+        <w:spacing w:line="360" w:lineRule="auto"/>
+      </w:pPr>
+      <w:r>
+        <w:t>If-Modified-Since</w:t>
+      </w:r>
+      <w:r>
+        <w:t xml:space="preserve"> </w:t>
+      </w:r>
+      <w:r>
+        <w:t>–</w:t>
+      </w:r>
+      <w:r>
+        <w:t xml:space="preserve"> </w:t>
+      </w:r>
+      <w:r>
+        <w:t>used to compare resources especially if the resource may have been updated.</w:t>
+      </w:r>
+    </w:p>
+    <w:p>
+      <w:pPr>
+        <w:pStyle w:val="normal0"/>
+        <w:numPr>
+          <w:ilvl w:val="0"/>
+          <w:numId w:val="6"/>
+        </w:numPr>
+        <w:spacing w:line="360" w:lineRule="auto"/>
+      </w:pPr>
+      <w:r>
+        <w:t>If-None-Match</w:t>
+      </w:r>
+      <w:r>
+        <w:t xml:space="preserve"> – opposite of the IF-Match header.</w:t>
+      </w:r>
+    </w:p>
+    <w:p>
+      <w:pPr>
+        <w:pStyle w:val="normal0"/>
+        <w:numPr>
+          <w:ilvl w:val="0"/>
+          <w:numId w:val="6"/>
+        </w:numPr>
+        <w:spacing w:line="360" w:lineRule="auto"/>
+      </w:pPr>
+      <w:r>
+        <w:t>If-Range</w:t>
+      </w:r>
+      <w:r>
+        <w:t xml:space="preserve"> </w:t>
+      </w:r>
+      <w:r>
+        <w:t>–</w:t>
+      </w:r>
+      <w:r>
+        <w:t xml:space="preserve"> </w:t>
+      </w:r>
+      <w:r>
+        <w:t>sends parts of the entity if it is not changed, else, it sends the whole entity.</w:t>
+      </w:r>
+    </w:p>
+    <w:p>
+      <w:pPr>
+        <w:pStyle w:val="normal0"/>
+        <w:numPr>
+          <w:ilvl w:val="0"/>
+          <w:numId w:val="6"/>
+        </w:numPr>
+        <w:spacing w:line="360" w:lineRule="auto"/>
+      </w:pPr>
+      <w:r>
+        <w:t>If-Unmodified-Since</w:t>
+      </w:r>
+      <w:r>
+        <w:t xml:space="preserve"> – the opposite of the </w:t>
+      </w:r>
+      <w:r>
+        <w:t>If-Modified-Since header.</w:t>
+      </w:r>
+    </w:p>
+    <w:p>
+      <w:pPr>
+        <w:pStyle w:val="normal0"/>
+        <w:numPr>
+          <w:ilvl w:val="0"/>
+          <w:numId w:val="6"/>
+        </w:numPr>
+        <w:spacing w:line="360" w:lineRule="auto"/>
+      </w:pPr>
+      <w:r>
+        <w:t>Max-Forwards</w:t>
+      </w:r>
+      <w:r>
+        <w:t xml:space="preserve"> </w:t>
+      </w:r>
+      <w:r>
+        <w:t>–</w:t>
+      </w:r>
+      <w:r>
+        <w:t xml:space="preserve"> </w:t>
+      </w:r>
+      <w:r>
+        <w:t>delimits the</w:t>
+      </w:r>
+      <w:r>
+        <w:t xml:space="preserve"> number of either gateways or proxies that are able to send request by making use of the TRACE and OPTIONS methods.</w:t>
+      </w:r>
+    </w:p>
+    <w:p>
+      <w:pPr>
+        <w:pStyle w:val="normal0"/>
+        <w:numPr>
+          <w:ilvl w:val="0"/>
+          <w:numId w:val="6"/>
+        </w:numPr>
+        <w:spacing w:line="360" w:lineRule="auto"/>
+      </w:pPr>
+      <w:r>
+        <w:t>Proxy-Authorization</w:t>
+      </w:r>
+      <w:r>
+        <w:t xml:space="preserve"> </w:t>
+      </w:r>
+      <w:r>
+        <w:t>–</w:t>
+      </w:r>
+      <w:r>
+        <w:t xml:space="preserve"> </w:t>
+      </w:r>
+      <w:r>
+        <w:t xml:space="preserve">authorizes </w:t>
+      </w:r>
+      <w:r>
+        <w:t>the client with the use of proxy which will require the client to authenticate itself.</w:t>
+      </w:r>
+    </w:p>
+    <w:p>
+      <w:pPr>
+        <w:pStyle w:val="normal0"/>
+        <w:numPr>
+          <w:ilvl w:val="0"/>
+          <w:numId w:val="6"/>
+        </w:numPr>
+        <w:spacing w:line="360" w:lineRule="auto"/>
+      </w:pPr>
+      <w:r>
+        <w:t>Range</w:t>
+      </w:r>
+      <w:r>
+        <w:t xml:space="preserve"> - size</w:t>
+      </w:r>
+    </w:p>
+    <w:p>
+      <w:pPr>
+        <w:pStyle w:val="normal0"/>
+        <w:numPr>
+          <w:ilvl w:val="0"/>
+          <w:numId w:val="6"/>
+        </w:numPr>
+        <w:spacing w:line="360" w:lineRule="auto"/>
+      </w:pPr>
+      <w:proofErr w:type="spellStart"/>
+      <w:r>
+        <w:t>Referer</w:t>
+      </w:r>
+      <w:proofErr w:type="spellEnd"/>
+      <w:r>
+        <w:t xml:space="preserve"> – not a typo in this circumstance. </w:t>
+      </w:r>
+      <w:r>
+        <w:t>It contains the URI address of the resource.</w:t>
+      </w:r>
+    </w:p>
+    <w:p>
+      <w:pPr>
+        <w:pStyle w:val="normal0"/>
+        <w:numPr>
+          <w:ilvl w:val="0"/>
+          <w:numId w:val="6"/>
+        </w:numPr>
+        <w:spacing w:line="360" w:lineRule="auto"/>
+      </w:pPr>
+      <w:r>
+        <w:t>TE</w:t>
+      </w:r>
+      <w:r>
+        <w:t xml:space="preserve"> – lists the accepted </w:t>
+      </w:r>
+      <w:r>
+        <w:t>transfer-</w:t>
+      </w:r>
+      <w:proofErr w:type="spellStart"/>
+      <w:r>
+        <w:t>encoding’s</w:t>
+      </w:r>
+      <w:proofErr w:type="spellEnd"/>
+      <w:r>
+        <w:t xml:space="preserve"> extension.</w:t>
+      </w:r>
+    </w:p>
+    <w:p>
+      <w:pPr>
+        <w:pStyle w:val="normal0"/>
+        <w:numPr>
+          <w:ilvl w:val="0"/>
+          <w:numId w:val="6"/>
+        </w:numPr>
+        <w:spacing w:line="360" w:lineRule="auto"/>
+      </w:pPr>
+      <w:r>
+        <w:lastRenderedPageBreak/>
+        <w:t>User-Agent</w:t>
+      </w:r>
+      <w:r>
+        <w:t xml:space="preserve"> – lists the user-agent’s information.</w:t>
+      </w:r>
+    </w:p>
+    <w:p>
+      <w:pPr>
+        <w:pStyle w:val="normal0"/>
+        <w:numPr>
+          <w:ilvl w:val="0"/>
+          <w:numId w:val="8"/>
+        </w:numPr>
+        <w:spacing w:line="360" w:lineRule="auto"/>
+      </w:pPr>
+      <w:r>
+        <w:t>Response Header Fields – these are header fields which can only be seen on the server’s side. This requires authentication.</w:t>
+      </w:r>
+    </w:p>
+    <w:p>
+      <w:pPr>
+        <w:pStyle w:val="normal0"/>
+        <w:numPr>
+          <w:ilvl w:val="0"/>
+          <w:numId w:val="6"/>
+        </w:numPr>
+        <w:spacing w:line="360" w:lineRule="auto"/>
+      </w:pPr>
+      <w:r>
+        <w:t>Accept-R</w:t>
+      </w:r>
+      <w:r>
+        <w:t>anges</w:t>
+      </w:r>
+      <w:r>
+        <w:t xml:space="preserve"> – lists the acceptable range of requests of resource as indicated by the server.</w:t>
+      </w:r>
+    </w:p>
+    <w:p>
+      <w:pPr>
+        <w:pStyle w:val="normal0"/>
+        <w:numPr>
+          <w:ilvl w:val="0"/>
+          <w:numId w:val="6"/>
+        </w:numPr>
+        <w:spacing w:line="360" w:lineRule="auto"/>
+      </w:pPr>
+      <w:r>
+        <w:t>Age</w:t>
+      </w:r>
+      <w:r>
+        <w:t xml:space="preserve"> – estimated amount of time</w:t>
+      </w:r>
+      <w:r>
+        <w:t xml:space="preserve"> of the sender</w:t>
+      </w:r>
+      <w:r>
+        <w:t xml:space="preserve"> </w:t>
+      </w:r>
+      <w:r>
+        <w:t>with respect to the time the response was generated by the server it originated from.</w:t>
+      </w:r>
+    </w:p>
+    <w:p>
+      <w:pPr>
+        <w:pStyle w:val="normal0"/>
+        <w:numPr>
+          <w:ilvl w:val="0"/>
+          <w:numId w:val="6"/>
+        </w:numPr>
+        <w:spacing w:line="360" w:lineRule="auto"/>
+      </w:pPr>
+      <w:proofErr w:type="spellStart"/>
+      <w:r>
+        <w:t>ETag</w:t>
+      </w:r>
+      <w:proofErr w:type="spellEnd"/>
+      <w:r>
+        <w:t xml:space="preserve"> – entity tag</w:t>
+      </w:r>
+    </w:p>
+    <w:p>
+      <w:pPr>
+        <w:pStyle w:val="normal0"/>
+        <w:numPr>
+          <w:ilvl w:val="0"/>
+          <w:numId w:val="6"/>
+        </w:numPr>
+        <w:spacing w:line="360" w:lineRule="auto"/>
+      </w:pPr>
+      <w:r>
+        <w:t>Location</w:t>
+      </w:r>
+      <w:r>
+        <w:t xml:space="preserve"> – utilized for </w:t>
+      </w:r>
+      <w:r>
+        <w:t>diverting</w:t>
+      </w:r>
+      <w:r>
+        <w:t xml:space="preserve"> </w:t>
+      </w:r>
+      <w:r>
+        <w:t>to a location other than the URI requested.</w:t>
+      </w:r>
+      <w:r>
+        <w:t xml:space="preserve"> </w:t>
+      </w:r>
+    </w:p>
+    <w:p>
+      <w:pPr>
+        <w:pStyle w:val="normal0"/>
+        <w:numPr>
+          <w:ilvl w:val="0"/>
+          <w:numId w:val="6"/>
+        </w:numPr>
+        <w:spacing w:line="360" w:lineRule="auto"/>
+      </w:pPr>
+      <w:r>
+        <w:t>Proxy-Authenticate</w:t>
+      </w:r>
+      <w:r>
+        <w:t xml:space="preserve"> – challenges the credentials contained in the Proxy-Authentication</w:t>
+      </w:r>
+      <w:r>
+        <w:t>.</w:t>
+      </w:r>
+    </w:p>
+    <w:p>
+      <w:pPr>
+        <w:pStyle w:val="normal0"/>
+        <w:numPr>
+          <w:ilvl w:val="0"/>
+          <w:numId w:val="6"/>
+        </w:numPr>
+        <w:spacing w:line="360" w:lineRule="auto"/>
+      </w:pPr>
+      <w:r>
+        <w:t>Retry-After</w:t>
+      </w:r>
+      <w:r>
+        <w:t xml:space="preserve"> – may be utilized for the response 503, Service Unavailable, </w:t>
+      </w:r>
+      <w:r>
+        <w:t>to let the client know the amount of time the service is unavailable.</w:t>
+      </w:r>
+    </w:p>
+    <w:p>
+      <w:pPr>
+        <w:pStyle w:val="normal0"/>
+        <w:numPr>
+          <w:ilvl w:val="0"/>
+          <w:numId w:val="6"/>
+        </w:numPr>
+        <w:spacing w:line="360" w:lineRule="auto"/>
+      </w:pPr>
+      <w:r>
+        <w:t>Server</w:t>
+      </w:r>
+      <w:r>
+        <w:t xml:space="preserve"> – lists the information about the server.</w:t>
+      </w:r>
+    </w:p>
+    <w:p>
+      <w:pPr>
+        <w:pStyle w:val="normal0"/>
+        <w:numPr>
+          <w:ilvl w:val="0"/>
+          <w:numId w:val="6"/>
+        </w:numPr>
+        <w:spacing w:line="360" w:lineRule="auto"/>
+      </w:pPr>
+      <w:r>
+        <w:t>Vary</w:t>
+      </w:r>
+      <w:r>
+        <w:t xml:space="preserve"> </w:t>
+      </w:r>
+      <w:r>
+        <w:t>–</w:t>
+      </w:r>
+      <w:r>
+        <w:t xml:space="preserve"> </w:t>
+      </w:r>
+      <w:r>
+        <w:t>lists the set of header fields for requests.</w:t>
+      </w:r>
+    </w:p>
+    <w:p>
+      <w:pPr>
+        <w:pStyle w:val="normal0"/>
+        <w:numPr>
+          <w:ilvl w:val="0"/>
+          <w:numId w:val="6"/>
+        </w:numPr>
+        <w:spacing w:line="360" w:lineRule="auto"/>
+      </w:pPr>
+      <w:r>
+        <w:t>WWW-Authenticate</w:t>
+      </w:r>
+      <w:r>
+        <w:t xml:space="preserve"> – a definite inclusion in response 401, </w:t>
+      </w:r>
+      <w:proofErr w:type="gramStart"/>
+      <w:r>
+        <w:t>Unauthorized</w:t>
+      </w:r>
+      <w:proofErr w:type="gramEnd"/>
+      <w:r>
+        <w:t>, messages</w:t>
+      </w:r>
+      <w:r>
+        <w:t>. It challenges the credentials with regards to the URI requested.</w:t>
+      </w:r>
+    </w:p>
+    <w:p>
+      <w:pPr>
+        <w:pStyle w:val="normal0"/>
+        <w:numPr>
+          <w:ilvl w:val="0"/>
+          <w:numId w:val="8"/>
+        </w:numPr>
+        <w:spacing w:line="360" w:lineRule="auto"/>
+      </w:pPr>
+      <w:r>
+        <w:t>Entity Header Fields – gives description to the entity which is in the payload.</w:t>
+      </w:r>
+    </w:p>
+    <w:p>
+      <w:pPr>
+        <w:pStyle w:val="normal0"/>
+        <w:numPr>
+          <w:ilvl w:val="0"/>
+          <w:numId w:val="6"/>
+        </w:numPr>
+        <w:spacing w:line="360" w:lineRule="auto"/>
+      </w:pPr>
+      <w:r>
+        <w:t>Allow</w:t>
+      </w:r>
+      <w:r>
+        <w:t xml:space="preserve"> – indicates</w:t>
+      </w:r>
+      <w:r>
+        <w:t xml:space="preserve"> to the receiver</w:t>
+      </w:r>
+      <w:r>
+        <w:t xml:space="preserve"> </w:t>
+      </w:r>
+      <w:r>
+        <w:t xml:space="preserve">the </w:t>
+      </w:r>
+      <w:r>
+        <w:t>valid methods applicable to a resource.</w:t>
+      </w:r>
+    </w:p>
+    <w:p>
+      <w:pPr>
+        <w:pStyle w:val="normal0"/>
+        <w:numPr>
+          <w:ilvl w:val="0"/>
+          <w:numId w:val="6"/>
+        </w:numPr>
+        <w:spacing w:line="360" w:lineRule="auto"/>
+      </w:pPr>
+      <w:r>
+        <w:t>Content-Encoding</w:t>
+      </w:r>
+      <w:r>
+        <w:t xml:space="preserve"> – gives information on the </w:t>
+      </w:r>
+      <w:r>
+        <w:t>type of media of the entity-body.</w:t>
+      </w:r>
+    </w:p>
+    <w:p>
+      <w:pPr>
+        <w:pStyle w:val="normal0"/>
+        <w:numPr>
+          <w:ilvl w:val="0"/>
+          <w:numId w:val="6"/>
+        </w:numPr>
+        <w:spacing w:line="360" w:lineRule="auto"/>
+      </w:pPr>
+      <w:r>
+        <w:t>Content-Language</w:t>
+      </w:r>
+      <w:r>
+        <w:t xml:space="preserve"> – the natural language of which the entity is presented as.</w:t>
+      </w:r>
+    </w:p>
+    <w:p>
+      <w:pPr>
+        <w:pStyle w:val="normal0"/>
+        <w:numPr>
+          <w:ilvl w:val="0"/>
+          <w:numId w:val="6"/>
+        </w:numPr>
+        <w:spacing w:line="360" w:lineRule="auto"/>
+      </w:pPr>
+      <w:r>
+        <w:t>Content-Length</w:t>
+      </w:r>
+      <w:r>
+        <w:t xml:space="preserve"> – size of the entity body.</w:t>
+      </w:r>
+    </w:p>
+    <w:p>
+      <w:pPr>
+        <w:pStyle w:val="normal0"/>
+        <w:numPr>
+          <w:ilvl w:val="0"/>
+          <w:numId w:val="6"/>
+        </w:numPr>
+        <w:spacing w:line="360" w:lineRule="auto"/>
+      </w:pPr>
+      <w:r>
+        <w:t>Content-Location</w:t>
+      </w:r>
+      <w:r>
+        <w:t xml:space="preserve"> – where the resource is located (URI).</w:t>
+      </w:r>
+    </w:p>
+    <w:p>
+      <w:pPr>
+        <w:pStyle w:val="normal0"/>
+        <w:numPr>
+          <w:ilvl w:val="0"/>
+          <w:numId w:val="6"/>
+        </w:numPr>
+        <w:spacing w:line="360" w:lineRule="auto"/>
+      </w:pPr>
+      <w:r>
+        <w:t>Content-MD5</w:t>
+      </w:r>
+      <w:r>
+        <w:t xml:space="preserve"> </w:t>
+      </w:r>
+      <w:r>
+        <w:t>–</w:t>
+      </w:r>
+      <w:r>
+        <w:t xml:space="preserve"> </w:t>
+      </w:r>
+      <w:r>
+        <w:t>used for message integrity check (MIC) contained in the entity-body.</w:t>
+      </w:r>
+    </w:p>
+    <w:p>
+      <w:pPr>
+        <w:pStyle w:val="normal0"/>
+        <w:numPr>
+          <w:ilvl w:val="0"/>
+          <w:numId w:val="6"/>
+        </w:numPr>
+        <w:spacing w:line="360" w:lineRule="auto"/>
+      </w:pPr>
+      <w:r>
+        <w:t>Content-Range</w:t>
+      </w:r>
+      <w:r>
+        <w:t xml:space="preserve"> – </w:t>
+      </w:r>
+      <w:r>
+        <w:t xml:space="preserve">specifies the </w:t>
+      </w:r>
+      <w:r>
+        <w:t>entity-body’s total length</w:t>
+      </w:r>
+      <w:r>
+        <w:t>.</w:t>
+      </w:r>
+    </w:p>
+    <w:p>
+      <w:pPr>
+        <w:pStyle w:val="normal0"/>
+        <w:numPr>
+          <w:ilvl w:val="0"/>
+          <w:numId w:val="6"/>
+        </w:numPr>
+        <w:spacing w:line="360" w:lineRule="auto"/>
+      </w:pPr>
+      <w:r>
+        <w:t>Content-Type</w:t>
+      </w:r>
+      <w:r>
+        <w:t xml:space="preserve"> – media type of the entity-body.</w:t>
+      </w:r>
+    </w:p>
+    <w:p>
+      <w:pPr>
+        <w:pStyle w:val="normal0"/>
+        <w:numPr>
+          <w:ilvl w:val="0"/>
+          <w:numId w:val="6"/>
+        </w:numPr>
+        <w:spacing w:line="360" w:lineRule="auto"/>
+      </w:pPr>
+      <w:r>
+        <w:t>Expires</w:t>
+      </w:r>
+      <w:r>
+        <w:t xml:space="preserve"> – indicates the date and time </w:t>
+      </w:r>
+      <w:r>
+        <w:t>a response, after the specified date and time, expires.</w:t>
+      </w:r>
+    </w:p>
+    <w:p>
+      <w:pPr>
+        <w:pStyle w:val="normal0"/>
+        <w:numPr>
+          <w:ilvl w:val="0"/>
+          <w:numId w:val="6"/>
+        </w:numPr>
+        <w:spacing w:line="360" w:lineRule="auto"/>
+      </w:pPr>
+      <w:r>
+        <w:t>Last-Modified</w:t>
+      </w:r>
+      <w:r>
+        <w:t xml:space="preserve"> – date and time the entity was last changed.</w:t>
+      </w:r>
+    </w:p>
+    <w:p>
+      <w:pPr>
+        <w:pStyle w:val="normal0"/>
+        <w:numPr>
+          <w:ilvl w:val="0"/>
+          <w:numId w:val="6"/>
+        </w:numPr>
+        <w:spacing w:line="360" w:lineRule="auto"/>
+      </w:pPr>
+      <w:r>
+        <w:t>Extension-header</w:t>
+      </w:r>
+      <w:r>
+        <w:t xml:space="preserve"> – this is the message header</w:t>
+      </w:r>
     </w:p>
     <w:sectPr>
       <w:pgSz w:w="12240" w:h="15840"/>
@@ -1143,6 +2426,92 @@
     </w:lvl>
   </w:abstractNum>
   <w:abstractNum w:abstractNumId="4">
+    <w:nsid w:val="67EB7400"/>
+    <w:multiLevelType w:val="hybridMultilevel"/>
+    <w:tmpl w:val="94E8FF70"/>
+    <w:lvl w:ilvl="0" w:tplc="0409000F">
+      <w:start w:val="1"/>
+      <w:numFmt w:val="decimal"/>
+      <w:lvlText w:val="%1."/>
+      <w:lvlJc w:val="left"/>
+      <w:pPr>
+        <w:ind w:left="1440" w:hanging="360"/>
+      </w:pPr>
+    </w:lvl>
+    <w:lvl w:ilvl="1" w:tplc="04090019" w:tentative="1">
+      <w:start w:val="1"/>
+      <w:numFmt w:val="lowerLetter"/>
+      <w:lvlText w:val="%2."/>
+      <w:lvlJc w:val="left"/>
+      <w:pPr>
+        <w:ind w:left="2160" w:hanging="360"/>
+      </w:pPr>
+    </w:lvl>
+    <w:lvl w:ilvl="2" w:tplc="0409001B" w:tentative="1">
+      <w:start w:val="1"/>
+      <w:numFmt w:val="lowerRoman"/>
+      <w:lvlText w:val="%3."/>
+      <w:lvlJc w:val="right"/>
+      <w:pPr>
+        <w:ind w:left="2880" w:hanging="180"/>
+      </w:pPr>
+    </w:lvl>
+    <w:lvl w:ilvl="3" w:tplc="0409000F" w:tentative="1">
+      <w:start w:val="1"/>
+      <w:numFmt w:val="decimal"/>
+      <w:lvlText w:val="%4."/>
+      <w:lvlJc w:val="left"/>
+      <w:pPr>
+        <w:ind w:left="3600" w:hanging="360"/>
+      </w:pPr>
+    </w:lvl>
+    <w:lvl w:ilvl="4" w:tplc="04090019" w:tentative="1">
+      <w:start w:val="1"/>
+      <w:numFmt w:val="lowerLetter"/>
+      <w:lvlText w:val="%5."/>
+      <w:lvlJc w:val="left"/>
+      <w:pPr>
+        <w:ind w:left="4320" w:hanging="360"/>
+      </w:pPr>
+    </w:lvl>
+    <w:lvl w:ilvl="5" w:tplc="0409001B" w:tentative="1">
+      <w:start w:val="1"/>
+      <w:numFmt w:val="lowerRoman"/>
+      <w:lvlText w:val="%6."/>
+      <w:lvlJc w:val="right"/>
+      <w:pPr>
+        <w:ind w:left="5040" w:hanging="180"/>
+      </w:pPr>
+    </w:lvl>
+    <w:lvl w:ilvl="6" w:tplc="0409000F" w:tentative="1">
+      <w:start w:val="1"/>
+      <w:numFmt w:val="decimal"/>
+      <w:lvlText w:val="%7."/>
+      <w:lvlJc w:val="left"/>
+      <w:pPr>
+        <w:ind w:left="5760" w:hanging="360"/>
+      </w:pPr>
+    </w:lvl>
+    <w:lvl w:ilvl="7" w:tplc="04090019" w:tentative="1">
+      <w:start w:val="1"/>
+      <w:numFmt w:val="lowerLetter"/>
+      <w:lvlText w:val="%8."/>
+      <w:lvlJc w:val="left"/>
+      <w:pPr>
+        <w:ind w:left="6480" w:hanging="360"/>
+      </w:pPr>
+    </w:lvl>
+    <w:lvl w:ilvl="8" w:tplc="0409001B" w:tentative="1">
+      <w:start w:val="1"/>
+      <w:numFmt w:val="lowerRoman"/>
+      <w:lvlText w:val="%9."/>
+      <w:lvlJc w:val="right"/>
+      <w:pPr>
+        <w:ind w:left="7200" w:hanging="180"/>
+      </w:pPr>
+    </w:lvl>
+  </w:abstractNum>
+  <w:abstractNum w:abstractNumId="5">
     <w:nsid w:val="71366785"/>
     <w:multiLevelType w:val="hybridMultilevel"/>
     <w:tmpl w:val="8842E14C"/>
@@ -1228,7 +2597,7 @@
       </w:pPr>
     </w:lvl>
   </w:abstractNum>
-  <w:abstractNum w:abstractNumId="5">
+  <w:abstractNum w:abstractNumId="6">
     <w:nsid w:val="72C967D9"/>
     <w:multiLevelType w:val="multilevel"/>
     <w:tmpl w:val="4F0C194E"/>
@@ -1341,7 +2710,7 @@
       </w:rPr>
     </w:lvl>
   </w:abstractNum>
-  <w:abstractNum w:abstractNumId="6">
+  <w:abstractNum w:abstractNumId="7">
     <w:nsid w:val="74041CE6"/>
     <w:multiLevelType w:val="multilevel"/>
     <w:tmpl w:val="4F0C194E"/>
@@ -1455,10 +2824,10 @@
     </w:lvl>
   </w:abstractNum>
   <w:num w:numId="1">
-    <w:abstractNumId w:val="6"/>
+    <w:abstractNumId w:val="7"/>
   </w:num>
   <w:num w:numId="2">
-    <w:abstractNumId w:val="5"/>
+    <w:abstractNumId w:val="6"/>
   </w:num>
   <w:num w:numId="3">
     <w:abstractNumId w:val="1"/>
@@ -1473,6 +2842,9 @@
     <w:abstractNumId w:val="3"/>
   </w:num>
   <w:num w:numId="7">
+    <w:abstractNumId w:val="5"/>
+  </w:num>
+  <w:num w:numId="8">
     <w:abstractNumId w:val="4"/>
   </w:num>
 </w:numbering>

</xml_diff>

<commit_message>
Revised Response and Request
</commit_message>
<xml_diff>
--- a/Projects/Request and Response.docx
+++ b/Projects/Request and Response.docx
@@ -74,6 +74,15 @@
       <w:r>
         <w:t>s which are separated by spaces</w:t>
       </w:r>
+      <w:r>
+        <w:t>.</w:t>
+      </w:r>
+    </w:p>
+    <w:p>
+      <w:pPr>
+        <w:pStyle w:val="normal0"/>
+        <w:spacing w:line="360" w:lineRule="auto"/>
+      </w:pPr>
     </w:p>
     <w:p>
       <w:pPr>
@@ -274,7 +283,16 @@
         <w:t>– retrieves, transfers a selected resource</w:t>
       </w:r>
       <w:r>
-        <w:t xml:space="preserve"> into the message body aka entity. Commonly used method.</w:t>
+        <w:t xml:space="preserve"> into the message body aka entity. Commonly used method</w:t>
+      </w:r>
+      <w:r>
+        <w:t xml:space="preserve"> (RFC 7231, Sec. 4.3.1)</w:t>
+      </w:r>
+      <w:r>
+        <w:t xml:space="preserve"> (RFC 2616, Sec. 9.3)</w:t>
+      </w:r>
+      <w:r>
+        <w:t>.</w:t>
       </w:r>
     </w:p>
     <w:p>
@@ -290,7 +308,16 @@
         <w:t xml:space="preserve">HEAD </w:t>
       </w:r>
       <w:r>
-        <w:t>– identical to get but doesn’t get the resource. It has no payload, only headers and metadata.</w:t>
+        <w:t>– identical to get but doesn’t get the resource. It has no payload, only headers and metadata</w:t>
+      </w:r>
+      <w:r>
+        <w:t xml:space="preserve"> (RFC 7231, Sec. 4.3.2)</w:t>
+      </w:r>
+      <w:r>
+        <w:t xml:space="preserve"> (RFC 2616, Sec. 9.4)</w:t>
+      </w:r>
+      <w:r>
+        <w:t>.</w:t>
       </w:r>
     </w:p>
     <w:p>
@@ -309,10 +336,22 @@
         <w:t xml:space="preserve">– non-safe and non-idempotent </w:t>
       </w:r>
       <w:r>
-        <w:t>method. Request that the target resource perform resource-specifi</w:t>
-      </w:r>
-      <w:r>
-        <w:t>c processing of the representation enclosed in the message body of the request.</w:t>
+        <w:t xml:space="preserve">method. </w:t>
+      </w:r>
+      <w:r>
+        <w:t xml:space="preserve">It is utilized for processing </w:t>
+      </w:r>
+      <w:r>
+        <w:t xml:space="preserve">resources from the payload given by a request </w:t>
+      </w:r>
+      <w:r>
+        <w:t>(RFC 7231, Sec. 4.3.3)</w:t>
+      </w:r>
+      <w:r>
+        <w:t xml:space="preserve"> (RFC 2616, Sec. 9.5)</w:t>
+      </w:r>
+      <w:r>
+        <w:t>.</w:t>
       </w:r>
     </w:p>
     <w:p>
@@ -367,10 +406,28 @@
         <w:t xml:space="preserve">PUT </w:t>
       </w:r>
       <w:r>
-        <w:t xml:space="preserve">– create or replace the state of the target resource with the state defined by the representation enclosed in the </w:t>
-      </w:r>
-      <w:r>
-        <w:t>request message payload i.e. target resource.</w:t>
+        <w:t xml:space="preserve">– </w:t>
+      </w:r>
+      <w:r>
+        <w:t xml:space="preserve">utilized to modify </w:t>
+      </w:r>
+      <w:r>
+        <w:t xml:space="preserve">all existing </w:t>
+      </w:r>
+      <w:r>
+        <w:t>models of the resource being targeted</w:t>
+      </w:r>
+      <w:r>
+        <w:t xml:space="preserve"> by basing it from the payload contained by the request </w:t>
+      </w:r>
+      <w:r>
+        <w:t>(RFC 7231, Sec. 4.3.4)</w:t>
+      </w:r>
+      <w:r>
+        <w:t xml:space="preserve"> (RFC 2616, Sec. 9.6)</w:t>
+      </w:r>
+      <w:r>
+        <w:t>.</w:t>
       </w:r>
     </w:p>
     <w:p>
@@ -403,7 +460,25 @@
         <w:t xml:space="preserve">DELETE </w:t>
       </w:r>
       <w:r>
-        <w:t>– removes the association between the target resource and its current functionality. This is only a logical delete and does not necessarily delete the true resource.</w:t>
+        <w:t xml:space="preserve">– </w:t>
+      </w:r>
+      <w:r>
+        <w:t>logically removes the relationship existing between the resource being targeted and its existing functions</w:t>
+      </w:r>
+      <w:r>
+        <w:t xml:space="preserve">. It </w:t>
+      </w:r>
+      <w:r>
+        <w:t>does not necessarily delete the true resource</w:t>
+      </w:r>
+      <w:r>
+        <w:t xml:space="preserve"> hence it may be modified by a human intervening </w:t>
+      </w:r>
+      <w:r>
+        <w:t>from the server which has the true copy (RFC 2616, Sec. 9.7) (RFC 7231, Sec 4.3.5)</w:t>
+      </w:r>
+      <w:r>
+        <w:t>.</w:t>
       </w:r>
     </w:p>
     <w:p>
@@ -430,18 +505,8 @@
       <w:r>
         <w:t>other request methods.</w:t>
       </w:r>
-    </w:p>
-    <w:p>
-      <w:pPr>
-        <w:pStyle w:val="normal0"/>
-        <w:numPr>
-          <w:ilvl w:val="0"/>
-          <w:numId w:val="6"/>
-        </w:numPr>
-        <w:spacing w:line="360" w:lineRule="auto"/>
-      </w:pPr>
-      <w:r>
-        <w:t>This is another way to validate a resource</w:t>
+      <w:r>
+        <w:t xml:space="preserve"> It is another way of ensuring the integrity of a resource.</w:t>
       </w:r>
     </w:p>
     <w:p>
@@ -451,7 +516,19 @@
         <w:ind w:left="720"/>
       </w:pPr>
       <w:r>
-        <w:t>*A request may be an asterisk (*), in which case the request applies to the server in general rather than a specific resource.</w:t>
+        <w:t>*A request may be</w:t>
+      </w:r>
+      <w:r>
+        <w:t xml:space="preserve"> noted as an asterisk (*) wherein it represents a global or general resource </w:t>
+      </w:r>
+      <w:r>
+        <w:t>(RFC 7231, Sec. 4.3.7)</w:t>
+      </w:r>
+      <w:r>
+        <w:t xml:space="preserve"> (RFC 2616, Sec. 9.2)</w:t>
+      </w:r>
+      <w:r>
+        <w:t>.</w:t>
       </w:r>
     </w:p>
     <w:p>
@@ -467,7 +544,19 @@
         <w:t xml:space="preserve">TRACE </w:t>
       </w:r>
       <w:r>
-        <w:t>– echoes back to the user or client what is happening to the request or received request message. It can manipulate the message.</w:t>
+        <w:t>– echoes back to the user or client what is happening to the request or received request message. It can manipulate the message</w:t>
+      </w:r>
+      <w:r>
+        <w:t xml:space="preserve"> (RFC 7231, Sec. 4.3.8) (RFC 2616, Sec. </w:t>
+      </w:r>
+      <w:r>
+        <w:t>9.8</w:t>
+      </w:r>
+      <w:r>
+        <w:t>)</w:t>
+      </w:r>
+      <w:r>
+        <w:t>.</w:t>
       </w:r>
     </w:p>
     <w:p>
@@ -512,23 +601,20 @@
         <w:t xml:space="preserve"> </w:t>
       </w:r>
       <w:r>
-        <w:t xml:space="preserve">establishes the request of a tunnel to the destination origin server. It is commonly used </w:t>
-      </w:r>
-      <w:r>
-        <w:t>to create an end-to-end virtual connection.</w:t>
-      </w:r>
-    </w:p>
-    <w:p>
-      <w:pPr>
-        <w:pStyle w:val="normal0"/>
-        <w:spacing w:line="360" w:lineRule="auto"/>
-      </w:pPr>
-      <w:r>
-        <w:t xml:space="preserve">*Request Method Resource: </w:t>
-      </w:r>
-      <w:r>
-        <w:t>RFC 7231, section 4: Request methods</w:t>
-      </w:r>
+        <w:t xml:space="preserve">set ups the connection to </w:t>
+      </w:r>
+      <w:r>
+        <w:t xml:space="preserve">the requested server of the resource being targeted </w:t>
+      </w:r>
+      <w:r>
+        <w:t>(RFC 7231, Sec. 4.3.6) (RFC 2616, Sec. 9.9).</w:t>
+      </w:r>
+    </w:p>
+    <w:p>
+      <w:pPr>
+        <w:pStyle w:val="normal0"/>
+        <w:spacing w:line="360" w:lineRule="auto"/>
+      </w:pPr>
     </w:p>
     <w:p>
       <w:pPr>
@@ -585,7 +671,10 @@
         <w:t>used only for read-only purposes. It can’t modify</w:t>
       </w:r>
       <w:r>
-        <w:t xml:space="preserve"> the resource but only retrieve it.</w:t>
+        <w:t xml:space="preserve"> th</w:t>
+      </w:r>
+      <w:r>
+        <w:t>e resource but only retrieve it (RFC 7231, Sec 4.2.1).</w:t>
       </w:r>
     </w:p>
     <w:p>
@@ -623,10 +712,13 @@
         <w:t xml:space="preserve"> </w:t>
       </w:r>
       <w:r>
-        <w:t>intended effect on server of multiple identical requests with the method is the same as the effect of a single such request.</w:t>
-      </w:r>
-      <w:r>
-        <w:t xml:space="preserve"> It is semantics in a sense.</w:t>
+        <w:t>it refers to the semantics of the method itself (RFC 7231, Sec 4.2.2)</w:t>
+      </w:r>
+      <w:r>
+        <w:t>.</w:t>
+      </w:r>
+      <w:r>
+        <w:t xml:space="preserve"> </w:t>
       </w:r>
     </w:p>
     <w:p>
@@ -664,7 +756,22 @@
         <w:t xml:space="preserve"> </w:t>
       </w:r>
       <w:r>
-        <w:t>indicates that the response to a method is allowed to be stored for future reuse.</w:t>
+        <w:t>specifies that a certain resource given</w:t>
+      </w:r>
+      <w:r>
+        <w:t xml:space="preserve"> or sent</w:t>
+      </w:r>
+      <w:r>
+        <w:t xml:space="preserve"> by the </w:t>
+      </w:r>
+      <w:r>
+        <w:t xml:space="preserve">server </w:t>
+      </w:r>
+      <w:r>
+        <w:t xml:space="preserve">may be stored and retrieved for future purposes </w:t>
+      </w:r>
+      <w:r>
+        <w:t>(RFC 7231, Sec 4.2.3).</w:t>
       </w:r>
     </w:p>
     <w:p>
@@ -710,7 +817,6 @@
         <w:rPr>
           <w:b/>
         </w:rPr>
-        <w:lastRenderedPageBreak/>
         <w:t>RESPONSE</w:t>
       </w:r>
     </w:p>
@@ -904,7 +1010,13 @@
         <w:t>General Header Fields</w:t>
       </w:r>
       <w:r>
-        <w:t xml:space="preserve"> – these are fields which can be utilized by both the client and server.</w:t>
+        <w:t xml:space="preserve"> – these are fields which can be utilized by both the client and server</w:t>
+      </w:r>
+      <w:r>
+        <w:t xml:space="preserve"> (RFC 2616, Sec. 4.5)</w:t>
+      </w:r>
+      <w:r>
+        <w:t>.</w:t>
       </w:r>
       <w:r>
         <w:t xml:space="preserve"> </w:t>
@@ -938,7 +1050,10 @@
         <w:t>operation</w:t>
       </w:r>
       <w:r>
-        <w:t xml:space="preserve"> in the request or response chain.</w:t>
+        <w:t xml:space="preserve"> i</w:t>
+      </w:r>
+      <w:r>
+        <w:t>n the request or response chain (RFC 2616, Sec. 14.9).</w:t>
       </w:r>
       <w:r>
         <w:tab/>
@@ -987,7 +1102,19 @@
         <w:t xml:space="preserve">contains </w:t>
       </w:r>
       <w:r>
-        <w:t>transfer-coding.</w:t>
+        <w:t>transfer-coding</w:t>
+      </w:r>
+      <w:r>
+        <w:t xml:space="preserve"> (RFC 2616, Sec. </w:t>
+      </w:r>
+      <w:r>
+        <w:t>14.40</w:t>
+      </w:r>
+      <w:r>
+        <w:t>)</w:t>
+      </w:r>
+      <w:r>
+        <w:t>.</w:t>
       </w:r>
     </w:p>
     <w:p>
@@ -1006,7 +1133,10 @@
         <w:t xml:space="preserve"> – gives the sender</w:t>
       </w:r>
       <w:r>
-        <w:t xml:space="preserve"> options for persistent connection.</w:t>
+        <w:t xml:space="preserve"> op</w:t>
+      </w:r>
+      <w:r>
+        <w:t>tions for persistent connection (RFC 2616, Sec. 14.10).</w:t>
       </w:r>
       <w:r>
         <w:tab/>
@@ -1031,24 +1161,30 @@
         <w:t xml:space="preserve"> – gives the client options on additional functional features of the communication protocols</w:t>
       </w:r>
       <w:r>
+        <w:t xml:space="preserve"> (RFC 2616, Sec. 14.42).</w:t>
+      </w:r>
+    </w:p>
+    <w:p>
+      <w:pPr>
+        <w:pStyle w:val="normal0"/>
+        <w:numPr>
+          <w:ilvl w:val="0"/>
+          <w:numId w:val="6"/>
+        </w:numPr>
+        <w:spacing w:line="360" w:lineRule="auto"/>
+      </w:pPr>
+      <w:r>
+        <w:t>Date</w:t>
+      </w:r>
+      <w:r>
+        <w:t xml:space="preserve"> – specifies what date and time the message was sent or received</w:t>
+      </w:r>
+      <w:r>
+        <w:t xml:space="preserve"> (RFC 2616, Sec. 14.18)</w:t>
+      </w:r>
+      <w:r>
         <w:t>.</w:t>
       </w:r>
-    </w:p>
-    <w:p>
-      <w:pPr>
-        <w:pStyle w:val="normal0"/>
-        <w:numPr>
-          <w:ilvl w:val="0"/>
-          <w:numId w:val="6"/>
-        </w:numPr>
-        <w:spacing w:line="360" w:lineRule="auto"/>
-      </w:pPr>
-      <w:r>
-        <w:t>Date</w:t>
-      </w:r>
-      <w:r>
-        <w:t xml:space="preserve"> – specifies what date and time the message was sent or received.</w:t>
-      </w:r>
       <w:r>
         <w:tab/>
       </w:r>
@@ -1081,40 +1217,399 @@
         <w:t xml:space="preserve">which will serve as bridging the user agent and server as well as </w:t>
       </w:r>
       <w:r>
-        <w:t>between the server and client with regards to requests and responses, respectively.</w:t>
+        <w:t>between the server and client with regards to reque</w:t>
+      </w:r>
+      <w:r>
+        <w:t>sts and responses, respectively (RFC 2616, Sec. 14.45).</w:t>
+      </w:r>
+    </w:p>
+    <w:p>
+      <w:pPr>
+        <w:pStyle w:val="normal0"/>
+        <w:numPr>
+          <w:ilvl w:val="0"/>
+          <w:numId w:val="6"/>
+        </w:numPr>
+        <w:spacing w:line="360" w:lineRule="auto"/>
+      </w:pPr>
+      <w:proofErr w:type="spellStart"/>
+      <w:r>
+        <w:lastRenderedPageBreak/>
+        <w:t>Pragma</w:t>
+      </w:r>
+      <w:proofErr w:type="spellEnd"/>
+      <w:r>
+        <w:t xml:space="preserve"> – identifies </w:t>
+      </w:r>
+      <w:r>
+        <w:t>rules and guidelines that may correspond to the receiver present in the response or request chain</w:t>
+      </w:r>
+      <w:r>
+        <w:t>. It originated from HTTP 1.0 and it also represents any new functionality not yet standardized i</w:t>
+      </w:r>
+      <w:r>
+        <w:t>.e. not yet listed to any RFC’s (RFC 2616, Sec. 14.32).</w:t>
+      </w:r>
+      <w:r>
+        <w:tab/>
+      </w:r>
+      <w:r>
+        <w:tab/>
+      </w:r>
+    </w:p>
+    <w:p>
+      <w:pPr>
+        <w:pStyle w:val="normal0"/>
+        <w:numPr>
+          <w:ilvl w:val="0"/>
+          <w:numId w:val="6"/>
+        </w:numPr>
+        <w:spacing w:line="360" w:lineRule="auto"/>
+      </w:pPr>
+      <w:r>
+        <w:t>Warning</w:t>
       </w:r>
       <w:r>
         <w:t xml:space="preserve"> </w:t>
       </w:r>
-    </w:p>
-    <w:p>
-      <w:pPr>
-        <w:pStyle w:val="normal0"/>
-        <w:numPr>
-          <w:ilvl w:val="0"/>
-          <w:numId w:val="6"/>
-        </w:numPr>
-        <w:spacing w:line="360" w:lineRule="auto"/>
-      </w:pPr>
+      <w:r>
+        <w:t>– identifies supplementary information with regards to the stat</w:t>
+      </w:r>
+      <w:r>
+        <w:t>e of a message sent or received (RFC 2616, Sec. 14.46).</w:t>
+      </w:r>
+    </w:p>
+    <w:p>
+      <w:pPr>
+        <w:pStyle w:val="normal0"/>
+        <w:numPr>
+          <w:ilvl w:val="0"/>
+          <w:numId w:val="6"/>
+        </w:numPr>
+        <w:spacing w:line="360" w:lineRule="auto"/>
+      </w:pPr>
+      <w:r>
+        <w:t>Transfer-encoding</w:t>
+      </w:r>
+      <w:r>
+        <w:t xml:space="preserve"> – specifies if the message body has been edited or transformed</w:t>
+      </w:r>
+      <w:r>
+        <w:t>. This is important so that</w:t>
+      </w:r>
+      <w:r>
+        <w:t xml:space="preserve"> the message can be safely sent (RFC 2616, Sec. 14.41).</w:t>
+      </w:r>
+    </w:p>
+    <w:p>
+      <w:pPr>
+        <w:pStyle w:val="normal0"/>
+        <w:numPr>
+          <w:ilvl w:val="0"/>
+          <w:numId w:val="8"/>
+        </w:numPr>
+        <w:spacing w:line="360" w:lineRule="auto"/>
+      </w:pPr>
+      <w:r>
+        <w:t>Request Header Fields</w:t>
+      </w:r>
+      <w:r>
+        <w:t xml:space="preserve"> - these are header fields which can only be seen </w:t>
+      </w:r>
+      <w:r>
+        <w:t>in client-generated request messages</w:t>
+      </w:r>
+      <w:r>
+        <w:t xml:space="preserve"> (RFC 2616, Sec. 5.3).</w:t>
+      </w:r>
+    </w:p>
+    <w:p>
+      <w:pPr>
+        <w:pStyle w:val="normal0"/>
+        <w:numPr>
+          <w:ilvl w:val="0"/>
+          <w:numId w:val="6"/>
+        </w:numPr>
+        <w:spacing w:line="360" w:lineRule="auto"/>
+      </w:pPr>
+      <w:r>
+        <w:t>Accept</w:t>
+      </w:r>
+      <w:r>
+        <w:t xml:space="preserve"> </w:t>
+      </w:r>
+      <w:r>
+        <w:t>–</w:t>
+      </w:r>
+      <w:r>
+        <w:t xml:space="preserve"> </w:t>
+      </w:r>
+      <w:r>
+        <w:t>indicates what types of media are allowed to be made available for the response</w:t>
+      </w:r>
+      <w:r>
+        <w:t xml:space="preserve"> (RFC 2616, Sec. 14.1).</w:t>
+      </w:r>
+    </w:p>
+    <w:p>
+      <w:pPr>
+        <w:pStyle w:val="normal0"/>
+        <w:numPr>
+          <w:ilvl w:val="0"/>
+          <w:numId w:val="6"/>
+        </w:numPr>
+        <w:spacing w:line="360" w:lineRule="auto"/>
+      </w:pPr>
+      <w:r>
+        <w:t>Accept-</w:t>
+      </w:r>
       <w:proofErr w:type="spellStart"/>
       <w:r>
-        <w:t>Pragma</w:t>
+        <w:t>Charset</w:t>
       </w:r>
       <w:proofErr w:type="spellEnd"/>
       <w:r>
-        <w:t xml:space="preserve"> – identifies </w:t>
-      </w:r>
-      <w:r>
-        <w:t>rules and guidelines that may correspond to the receiver present in the response or request chain</w:t>
-      </w:r>
-      <w:r>
-        <w:t>. It originated from HTTP 1.0 and it also represents any new functionality not yet standardized i.e. not yet listed to any RFC’s.</w:t>
-      </w:r>
-      <w:r>
-        <w:tab/>
-      </w:r>
-      <w:r>
-        <w:tab/>
+        <w:t xml:space="preserve"> -</w:t>
+      </w:r>
+      <w:r>
+        <w:t xml:space="preserve"> </w:t>
+      </w:r>
+      <w:r>
+        <w:t xml:space="preserve">indicates what types of set of characters are allowed to be </w:t>
+      </w:r>
+      <w:r>
+        <w:t>made available for the response (RFC 2616, Sec. 14.2).</w:t>
+      </w:r>
+    </w:p>
+    <w:p>
+      <w:pPr>
+        <w:pStyle w:val="normal0"/>
+        <w:numPr>
+          <w:ilvl w:val="0"/>
+          <w:numId w:val="6"/>
+        </w:numPr>
+        <w:spacing w:line="360" w:lineRule="auto"/>
+      </w:pPr>
+      <w:r>
+        <w:t>Accept-Encoding</w:t>
+      </w:r>
+      <w:r>
+        <w:t xml:space="preserve"> </w:t>
+      </w:r>
+      <w:r>
+        <w:t>–</w:t>
+      </w:r>
+      <w:r>
+        <w:t xml:space="preserve"> </w:t>
+      </w:r>
+      <w:r>
+        <w:t>analogous with the method Accept with the exception that it l</w:t>
+      </w:r>
+      <w:r>
+        <w:t>imits the coding of the content that are made available to the</w:t>
+      </w:r>
+      <w:r>
+        <w:t xml:space="preserve"> response</w:t>
+      </w:r>
+      <w:r>
+        <w:t xml:space="preserve"> (RFC 2616, Sec. </w:t>
+      </w:r>
+      <w:r>
+        <w:t>14.3</w:t>
+      </w:r>
+      <w:r>
+        <w:t>).</w:t>
+      </w:r>
+    </w:p>
+    <w:p>
+      <w:pPr>
+        <w:pStyle w:val="normal0"/>
+        <w:numPr>
+          <w:ilvl w:val="0"/>
+          <w:numId w:val="6"/>
+        </w:numPr>
+        <w:spacing w:line="360" w:lineRule="auto"/>
+      </w:pPr>
+      <w:r>
+        <w:t>Accept-Language</w:t>
+      </w:r>
+      <w:r>
+        <w:t xml:space="preserve"> –</w:t>
+      </w:r>
+      <w:r>
+        <w:t xml:space="preserve"> </w:t>
+      </w:r>
+      <w:r>
+        <w:t xml:space="preserve">limits </w:t>
+      </w:r>
+      <w:r>
+        <w:t>the preferred natural languages (RFC 2616, Sec. 14.4).</w:t>
+      </w:r>
+    </w:p>
+    <w:p>
+      <w:pPr>
+        <w:pStyle w:val="normal0"/>
+        <w:numPr>
+          <w:ilvl w:val="0"/>
+          <w:numId w:val="6"/>
+        </w:numPr>
+        <w:spacing w:line="360" w:lineRule="auto"/>
+      </w:pPr>
+      <w:r>
+        <w:t>Authorization</w:t>
+      </w:r>
+      <w:r>
+        <w:t xml:space="preserve"> – contains the credential</w:t>
+      </w:r>
+      <w:r>
+        <w:t>s of the user-agent (RFC 2616, Sec. 14.8).</w:t>
+      </w:r>
+    </w:p>
+    <w:p>
+      <w:pPr>
+        <w:pStyle w:val="normal0"/>
+        <w:numPr>
+          <w:ilvl w:val="0"/>
+          <w:numId w:val="6"/>
+        </w:numPr>
+        <w:spacing w:line="360" w:lineRule="auto"/>
+      </w:pPr>
+      <w:r>
+        <w:t>Expect</w:t>
+      </w:r>
+      <w:r>
+        <w:t xml:space="preserve"> </w:t>
+      </w:r>
+      <w:r>
+        <w:t>–</w:t>
+      </w:r>
+      <w:r>
+        <w:t xml:space="preserve"> </w:t>
+      </w:r>
+      <w:r>
+        <w:t>expectations of the server which are indicated by the client</w:t>
+      </w:r>
+      <w:r>
+        <w:t xml:space="preserve"> (RFC 2616, Sec. 14.20).</w:t>
+      </w:r>
+    </w:p>
+    <w:p>
+      <w:pPr>
+        <w:pStyle w:val="normal0"/>
+        <w:numPr>
+          <w:ilvl w:val="0"/>
+          <w:numId w:val="6"/>
+        </w:numPr>
+        <w:spacing w:line="360" w:lineRule="auto"/>
+      </w:pPr>
+      <w:r>
+        <w:t>From</w:t>
+      </w:r>
+      <w:r>
+        <w:t xml:space="preserve"> – contain</w:t>
+      </w:r>
+      <w:r>
+        <w:t>s the email address of the user (RFC 2616, Sec. 14.22).</w:t>
+      </w:r>
+    </w:p>
+    <w:p>
+      <w:pPr>
+        <w:pStyle w:val="normal0"/>
+        <w:numPr>
+          <w:ilvl w:val="0"/>
+          <w:numId w:val="6"/>
+        </w:numPr>
+        <w:spacing w:line="360" w:lineRule="auto"/>
+      </w:pPr>
+      <w:r>
+        <w:t>Host</w:t>
+      </w:r>
+      <w:r>
+        <w:t xml:space="preserve"> – indicates the Internet host as well as the resource’s number of the port that is being</w:t>
+      </w:r>
+      <w:r>
+        <w:t xml:space="preserve"> queried (RFC 2616, Sec. 14.23).</w:t>
+      </w:r>
+    </w:p>
+    <w:p>
+      <w:pPr>
+        <w:pStyle w:val="normal0"/>
+        <w:numPr>
+          <w:ilvl w:val="0"/>
+          <w:numId w:val="6"/>
+        </w:numPr>
+        <w:spacing w:line="360" w:lineRule="auto"/>
+      </w:pPr>
+      <w:r>
+        <w:t>If-Match</w:t>
+      </w:r>
+      <w:r>
+        <w:t xml:space="preserve"> – used </w:t>
+      </w:r>
+      <w:r>
+        <w:t>to compare resources through their entity tags.</w:t>
+      </w:r>
+      <w:r>
+        <w:t xml:space="preserve"> If it matches, the response is a GET </w:t>
+      </w:r>
+      <w:r>
+        <w:t>request (RFC 2616, Sec. 14.24).</w:t>
+      </w:r>
+    </w:p>
+    <w:p>
+      <w:pPr>
+        <w:pStyle w:val="normal0"/>
+        <w:numPr>
+          <w:ilvl w:val="0"/>
+          <w:numId w:val="6"/>
+        </w:numPr>
+        <w:spacing w:line="360" w:lineRule="auto"/>
+      </w:pPr>
+      <w:r>
+        <w:t>If-Modified-Since</w:t>
+      </w:r>
+      <w:r>
+        <w:t xml:space="preserve"> </w:t>
+      </w:r>
+      <w:r>
+        <w:t>–</w:t>
+      </w:r>
+      <w:r>
+        <w:t xml:space="preserve"> </w:t>
+      </w:r>
+      <w:r>
+        <w:t>used to compare resources especially if the resource may have been updated</w:t>
+      </w:r>
+      <w:r>
+        <w:t xml:space="preserve"> and if not, the server will not receive any representation of the resource</w:t>
+      </w:r>
+      <w:r>
+        <w:t xml:space="preserve"> (RFC 2616, Sec. </w:t>
+      </w:r>
+      <w:r>
+        <w:t>14.25</w:t>
+      </w:r>
+      <w:r>
+        <w:t>).</w:t>
+      </w:r>
+    </w:p>
+    <w:p>
+      <w:pPr>
+        <w:pStyle w:val="normal0"/>
+        <w:numPr>
+          <w:ilvl w:val="0"/>
+          <w:numId w:val="6"/>
+        </w:numPr>
+        <w:spacing w:line="360" w:lineRule="auto"/>
+      </w:pPr>
+      <w:r>
+        <w:t>If-None-Match</w:t>
+      </w:r>
+      <w:r>
+        <w:t xml:space="preserve"> – opposite of the IF-Match header</w:t>
+      </w:r>
+      <w:r>
+        <w:t xml:space="preserve"> (RFC 2616, Sec. 14.26).</w:t>
       </w:r>
     </w:p>
     <w:p>
@@ -1128,32 +1623,204 @@
       </w:pPr>
       <w:r>
         <w:lastRenderedPageBreak/>
-        <w:t>Warning</w:t>
+        <w:t>If-Range</w:t>
       </w:r>
       <w:r>
         <w:t xml:space="preserve"> </w:t>
       </w:r>
       <w:r>
-        <w:t>– identifies supplementary information with regards to the state of a message sent or received.</w:t>
-      </w:r>
-    </w:p>
-    <w:p>
-      <w:pPr>
-        <w:pStyle w:val="normal0"/>
-        <w:numPr>
-          <w:ilvl w:val="0"/>
-          <w:numId w:val="6"/>
-        </w:numPr>
-        <w:spacing w:line="360" w:lineRule="auto"/>
-      </w:pPr>
-      <w:r>
-        <w:t>Transfer-encoding</w:t>
-      </w:r>
-      <w:r>
-        <w:t xml:space="preserve"> – specifies if the message body has been edited or transformed</w:t>
-      </w:r>
-      <w:r>
-        <w:t>. This is important so that the message can be safely sent.</w:t>
+        <w:t>–</w:t>
+      </w:r>
+      <w:r>
+        <w:t xml:space="preserve"> </w:t>
+      </w:r>
+      <w:r>
+        <w:t xml:space="preserve">sends parts of the entity if it is not changed, </w:t>
+      </w:r>
+      <w:r>
+        <w:t>else, it sends the whole entity (RFC 2616, Sec. 14.27).</w:t>
+      </w:r>
+    </w:p>
+    <w:p>
+      <w:pPr>
+        <w:pStyle w:val="normal0"/>
+        <w:numPr>
+          <w:ilvl w:val="0"/>
+          <w:numId w:val="6"/>
+        </w:numPr>
+        <w:spacing w:line="360" w:lineRule="auto"/>
+      </w:pPr>
+      <w:r>
+        <w:t>If-Unmodified-Since</w:t>
+      </w:r>
+      <w:r>
+        <w:t xml:space="preserve"> – </w:t>
+      </w:r>
+      <w:r>
+        <w:t>another way to compare resources and works as</w:t>
+      </w:r>
+      <w:r>
+        <w:t xml:space="preserve"> If-Modified-Since header’s polar opposite</w:t>
+      </w:r>
+      <w:r>
+        <w:t xml:space="preserve"> (RFC 2616, Sec. 14.28).</w:t>
+      </w:r>
+    </w:p>
+    <w:p>
+      <w:pPr>
+        <w:pStyle w:val="normal0"/>
+        <w:numPr>
+          <w:ilvl w:val="0"/>
+          <w:numId w:val="6"/>
+        </w:numPr>
+        <w:spacing w:line="360" w:lineRule="auto"/>
+      </w:pPr>
+      <w:r>
+        <w:t>Max-Forwards</w:t>
+      </w:r>
+      <w:r>
+        <w:t xml:space="preserve"> </w:t>
+      </w:r>
+      <w:r>
+        <w:t>–</w:t>
+      </w:r>
+      <w:r>
+        <w:t xml:space="preserve"> </w:t>
+      </w:r>
+      <w:r>
+        <w:t>delimits the</w:t>
+      </w:r>
+      <w:r>
+        <w:t xml:space="preserve"> number of either gateways or proxies that are able to send request by making use o</w:t>
+      </w:r>
+      <w:r>
+        <w:t>f the TRACE and OPTIONS methods (RFC 2616, Sec. 14.31).</w:t>
+      </w:r>
+    </w:p>
+    <w:p>
+      <w:pPr>
+        <w:pStyle w:val="normal0"/>
+        <w:numPr>
+          <w:ilvl w:val="0"/>
+          <w:numId w:val="6"/>
+        </w:numPr>
+        <w:spacing w:line="360" w:lineRule="auto"/>
+      </w:pPr>
+      <w:r>
+        <w:t>Proxy-Authorization</w:t>
+      </w:r>
+      <w:r>
+        <w:t xml:space="preserve"> </w:t>
+      </w:r>
+      <w:r>
+        <w:t>–</w:t>
+      </w:r>
+      <w:r>
+        <w:t xml:space="preserve"> </w:t>
+      </w:r>
+      <w:r>
+        <w:t xml:space="preserve">authorizes </w:t>
+      </w:r>
+      <w:r>
+        <w:t>the client with the use of proxy which will require th</w:t>
+      </w:r>
+      <w:r>
+        <w:t>e client to authenticate itself (RFC 2616, Sec. 14.34).</w:t>
+      </w:r>
+    </w:p>
+    <w:p>
+      <w:pPr>
+        <w:pStyle w:val="normal0"/>
+        <w:numPr>
+          <w:ilvl w:val="0"/>
+          <w:numId w:val="6"/>
+        </w:numPr>
+        <w:spacing w:line="360" w:lineRule="auto"/>
+      </w:pPr>
+      <w:r>
+        <w:t>Range</w:t>
+      </w:r>
+      <w:r>
+        <w:t xml:space="preserve"> </w:t>
+      </w:r>
+      <w:r>
+        <w:t>–</w:t>
+      </w:r>
+      <w:r>
+        <w:t xml:space="preserve"> size</w:t>
+      </w:r>
+      <w:r>
+        <w:t xml:space="preserve"> (RFC 2616, Sec. 14.35).</w:t>
+      </w:r>
+    </w:p>
+    <w:p>
+      <w:pPr>
+        <w:pStyle w:val="normal0"/>
+        <w:numPr>
+          <w:ilvl w:val="0"/>
+          <w:numId w:val="6"/>
+        </w:numPr>
+        <w:spacing w:line="360" w:lineRule="auto"/>
+      </w:pPr>
+      <w:proofErr w:type="spellStart"/>
+      <w:r>
+        <w:t>Referer</w:t>
+      </w:r>
+      <w:proofErr w:type="spellEnd"/>
+      <w:r>
+        <w:t xml:space="preserve"> – not a typo in this circumstance. </w:t>
+      </w:r>
+      <w:r>
+        <w:t xml:space="preserve">It contains </w:t>
+      </w:r>
+      <w:r>
+        <w:t>the URI address of the resource (RFC 2616, Sec. 14.36).</w:t>
+      </w:r>
+    </w:p>
+    <w:p>
+      <w:pPr>
+        <w:pStyle w:val="normal0"/>
+        <w:numPr>
+          <w:ilvl w:val="0"/>
+          <w:numId w:val="6"/>
+        </w:numPr>
+        <w:spacing w:line="360" w:lineRule="auto"/>
+      </w:pPr>
+      <w:r>
+        <w:t>TE</w:t>
+      </w:r>
+      <w:r>
+        <w:t xml:space="preserve"> – lists the accepted </w:t>
+      </w:r>
+      <w:r>
+        <w:t>transfer-</w:t>
+      </w:r>
+      <w:proofErr w:type="spellStart"/>
+      <w:r>
+        <w:t>encoding’s</w:t>
+      </w:r>
+      <w:proofErr w:type="spellEnd"/>
+      <w:r>
+        <w:t xml:space="preserve"> extension (RFC 2616, Sec. 14.39).</w:t>
+      </w:r>
+    </w:p>
+    <w:p>
+      <w:pPr>
+        <w:pStyle w:val="normal0"/>
+        <w:numPr>
+          <w:ilvl w:val="0"/>
+          <w:numId w:val="6"/>
+        </w:numPr>
+        <w:spacing w:line="360" w:lineRule="auto"/>
+      </w:pPr>
+      <w:r>
+        <w:t>User-Agent</w:t>
+      </w:r>
+      <w:r>
+        <w:t xml:space="preserve"> – lists the us</w:t>
+      </w:r>
+      <w:r>
+        <w:t>er-agent’s information (RFC 2616, Sec. 14.43).</w:t>
       </w:r>
     </w:p>
     <w:p>
@@ -1166,881 +1833,754 @@
         <w:spacing w:line="360" w:lineRule="auto"/>
       </w:pPr>
       <w:r>
-        <w:t>Request Header Fields</w:t>
-      </w:r>
-      <w:r>
-        <w:t xml:space="preserve"> - these are header fields which can only be seen </w:t>
-      </w:r>
-      <w:r>
-        <w:t>in client-generated request messages.</w:t>
-      </w:r>
-    </w:p>
-    <w:p>
-      <w:pPr>
-        <w:pStyle w:val="normal0"/>
-        <w:numPr>
-          <w:ilvl w:val="0"/>
-          <w:numId w:val="6"/>
-        </w:numPr>
-        <w:spacing w:line="360" w:lineRule="auto"/>
-      </w:pPr>
-      <w:r>
-        <w:t>Accept</w:t>
+        <w:t>Response Header Fields – these are header fields which can only be seen on the server’s sid</w:t>
+      </w:r>
+      <w:r>
+        <w:t>e. This requires authentication (RFC 2616, Sec. 6.2).</w:t>
+      </w:r>
+    </w:p>
+    <w:p>
+      <w:pPr>
+        <w:pStyle w:val="normal0"/>
+        <w:numPr>
+          <w:ilvl w:val="0"/>
+          <w:numId w:val="6"/>
+        </w:numPr>
+        <w:spacing w:line="360" w:lineRule="auto"/>
+      </w:pPr>
+      <w:r>
+        <w:t>Accept-R</w:t>
+      </w:r>
+      <w:r>
+        <w:t>anges</w:t>
+      </w:r>
+      <w:r>
+        <w:t xml:space="preserve"> – lists the acceptable range of requests of reso</w:t>
+      </w:r>
+      <w:r>
+        <w:t>urce as indicated by the server (RFC 2616, Sec. 14.5).</w:t>
+      </w:r>
+    </w:p>
+    <w:p>
+      <w:pPr>
+        <w:pStyle w:val="normal0"/>
+        <w:numPr>
+          <w:ilvl w:val="0"/>
+          <w:numId w:val="6"/>
+        </w:numPr>
+        <w:spacing w:line="360" w:lineRule="auto"/>
+      </w:pPr>
+      <w:r>
+        <w:t>Age</w:t>
+      </w:r>
+      <w:r>
+        <w:t xml:space="preserve"> – estimated </w:t>
+      </w:r>
+      <w:r>
+        <w:t>time duration</w:t>
       </w:r>
       <w:r>
         <w:t xml:space="preserve"> </w:t>
       </w:r>
       <w:r>
+        <w:t xml:space="preserve">it took for the server to process and create the response and send it to the receiver </w:t>
+      </w:r>
+      <w:r>
+        <w:t>(RFC 2616, Sec. 14.6).</w:t>
+      </w:r>
+    </w:p>
+    <w:p>
+      <w:pPr>
+        <w:pStyle w:val="normal0"/>
+        <w:numPr>
+          <w:ilvl w:val="0"/>
+          <w:numId w:val="6"/>
+        </w:numPr>
+        <w:spacing w:line="360" w:lineRule="auto"/>
+      </w:pPr>
+      <w:proofErr w:type="spellStart"/>
+      <w:r>
+        <w:t>ETag</w:t>
+      </w:r>
+      <w:proofErr w:type="spellEnd"/>
+      <w:r>
+        <w:t xml:space="preserve"> – </w:t>
+      </w:r>
+      <w:r>
+        <w:t xml:space="preserve">means </w:t>
+      </w:r>
+      <w:r>
+        <w:t>entity tag</w:t>
+      </w:r>
+      <w:r>
+        <w:t xml:space="preserve"> which is used to identify which entity a certain resource belongs to</w:t>
+      </w:r>
+      <w:r>
+        <w:t xml:space="preserve"> (RFC 2616, Sec. 14.</w:t>
+      </w:r>
+      <w:r>
+        <w:t>1</w:t>
+      </w:r>
+      <w:r>
+        <w:t>9).</w:t>
+      </w:r>
+    </w:p>
+    <w:p>
+      <w:pPr>
+        <w:pStyle w:val="normal0"/>
+        <w:numPr>
+          <w:ilvl w:val="0"/>
+          <w:numId w:val="6"/>
+        </w:numPr>
+        <w:spacing w:line="360" w:lineRule="auto"/>
+      </w:pPr>
+      <w:r>
+        <w:t>Location</w:t>
+      </w:r>
+      <w:r>
+        <w:t xml:space="preserve"> – utilized for </w:t>
+      </w:r>
+      <w:r>
+        <w:t>diverting</w:t>
+      </w:r>
+      <w:r>
+        <w:t xml:space="preserve"> </w:t>
+      </w:r>
+      <w:r>
+        <w:t xml:space="preserve">to </w:t>
+      </w:r>
+      <w:r>
+        <w:t>another address and not the address which was requested</w:t>
+      </w:r>
+      <w:r>
+        <w:t xml:space="preserve"> (RFC 2616, Sec. 14.30).</w:t>
+      </w:r>
+    </w:p>
+    <w:p>
+      <w:pPr>
+        <w:pStyle w:val="normal0"/>
+        <w:numPr>
+          <w:ilvl w:val="0"/>
+          <w:numId w:val="6"/>
+        </w:numPr>
+        <w:spacing w:line="360" w:lineRule="auto"/>
+      </w:pPr>
+      <w:r>
+        <w:t>Proxy-Authenticate</w:t>
+      </w:r>
+      <w:r>
+        <w:t xml:space="preserve"> – challenges the credentials contained in the Proxy-Authentication</w:t>
+      </w:r>
+      <w:r>
+        <w:t xml:space="preserve"> (RFC 2616, Sec. 14.33).</w:t>
+      </w:r>
+    </w:p>
+    <w:p>
+      <w:pPr>
+        <w:pStyle w:val="normal0"/>
+        <w:numPr>
+          <w:ilvl w:val="0"/>
+          <w:numId w:val="6"/>
+        </w:numPr>
+        <w:spacing w:line="360" w:lineRule="auto"/>
+      </w:pPr>
+      <w:r>
+        <w:t>Retry-After</w:t>
+      </w:r>
+      <w:r>
+        <w:t xml:space="preserve"> – may be utilized for the response 503, Service Unavailable, </w:t>
+      </w:r>
+      <w:r>
+        <w:t xml:space="preserve">to let the client know the amount of </w:t>
+      </w:r>
+      <w:r>
+        <w:t>time the service is unavailable (RFC 2616, Sec. 14.37).</w:t>
+      </w:r>
+    </w:p>
+    <w:p>
+      <w:pPr>
+        <w:pStyle w:val="normal0"/>
+        <w:numPr>
+          <w:ilvl w:val="0"/>
+          <w:numId w:val="6"/>
+        </w:numPr>
+        <w:spacing w:line="360" w:lineRule="auto"/>
+      </w:pPr>
+      <w:r>
+        <w:t>Server</w:t>
+      </w:r>
+      <w:r>
+        <w:t xml:space="preserve"> – lists t</w:t>
+      </w:r>
+      <w:r>
+        <w:t xml:space="preserve">he information </w:t>
+      </w:r>
+      <w:r>
+        <w:t>with regards to the server</w:t>
+      </w:r>
+      <w:r>
+        <w:t xml:space="preserve"> (RFC 2616, Sec. 14.38).</w:t>
+      </w:r>
+    </w:p>
+    <w:p>
+      <w:pPr>
+        <w:pStyle w:val="normal0"/>
+        <w:numPr>
+          <w:ilvl w:val="0"/>
+          <w:numId w:val="6"/>
+        </w:numPr>
+        <w:spacing w:line="360" w:lineRule="auto"/>
+      </w:pPr>
+      <w:r>
+        <w:t>Vary</w:t>
+      </w:r>
+      <w:r>
+        <w:t xml:space="preserve"> </w:t>
+      </w:r>
+      <w:r>
         <w:t>–</w:t>
       </w:r>
       <w:r>
         <w:t xml:space="preserve"> </w:t>
       </w:r>
       <w:r>
-        <w:t>indicates what types of media are allowed to be made available for the response.</w:t>
-      </w:r>
-    </w:p>
-    <w:p>
-      <w:pPr>
-        <w:pStyle w:val="normal0"/>
-        <w:numPr>
-          <w:ilvl w:val="0"/>
-          <w:numId w:val="6"/>
-        </w:numPr>
-        <w:spacing w:line="360" w:lineRule="auto"/>
-      </w:pPr>
-      <w:r>
-        <w:t>Accept-</w:t>
+        <w:t>specifies available header fields which correspond to requests</w:t>
+      </w:r>
+      <w:r>
+        <w:t xml:space="preserve"> (RFC 2616, Sec. 14.44).</w:t>
+      </w:r>
+    </w:p>
+    <w:p>
+      <w:pPr>
+        <w:pStyle w:val="normal0"/>
+        <w:numPr>
+          <w:ilvl w:val="0"/>
+          <w:numId w:val="6"/>
+        </w:numPr>
+        <w:spacing w:line="360" w:lineRule="auto"/>
+      </w:pPr>
+      <w:r>
+        <w:lastRenderedPageBreak/>
+        <w:t>WWW-Authenticate</w:t>
+      </w:r>
+      <w:r>
+        <w:t xml:space="preserve"> – a definite inclusion in response 401, </w:t>
+      </w:r>
+      <w:proofErr w:type="gramStart"/>
+      <w:r>
+        <w:t>Unauthorized</w:t>
+      </w:r>
+      <w:proofErr w:type="gramEnd"/>
+      <w:r>
+        <w:t>, messages</w:t>
+      </w:r>
+      <w:r>
+        <w:t>. It challenges the credentials wi</w:t>
+      </w:r>
+      <w:r>
+        <w:t>th regards to the URI requested (RFC 2616, Sec. 14.47).</w:t>
+      </w:r>
+    </w:p>
+    <w:p>
+      <w:pPr>
+        <w:pStyle w:val="normal0"/>
+        <w:numPr>
+          <w:ilvl w:val="0"/>
+          <w:numId w:val="8"/>
+        </w:numPr>
+        <w:spacing w:line="360" w:lineRule="auto"/>
+      </w:pPr>
+      <w:r>
+        <w:t>Entity Header Fields – gives description to the entity which is in the payload</w:t>
+      </w:r>
+      <w:r>
+        <w:t xml:space="preserve"> (RFC 2616, Sec. 7.1).</w:t>
+      </w:r>
+    </w:p>
+    <w:p>
+      <w:pPr>
+        <w:pStyle w:val="normal0"/>
+        <w:numPr>
+          <w:ilvl w:val="0"/>
+          <w:numId w:val="6"/>
+        </w:numPr>
+        <w:spacing w:line="360" w:lineRule="auto"/>
+      </w:pPr>
+      <w:r>
+        <w:t>Allow</w:t>
+      </w:r>
+      <w:r>
+        <w:t xml:space="preserve"> – indicates</w:t>
+      </w:r>
+      <w:r>
+        <w:t xml:space="preserve"> to the receiver</w:t>
+      </w:r>
+      <w:r>
+        <w:t xml:space="preserve"> </w:t>
+      </w:r>
+      <w:r>
+        <w:t xml:space="preserve">the </w:t>
+      </w:r>
+      <w:r>
+        <w:t>valid m</w:t>
+      </w:r>
+      <w:r>
+        <w:t>ethods applicable to a resource (RFC 2616, Sec. 14.7).</w:t>
+      </w:r>
+    </w:p>
+    <w:p>
+      <w:pPr>
+        <w:pStyle w:val="normal0"/>
+        <w:numPr>
+          <w:ilvl w:val="0"/>
+          <w:numId w:val="6"/>
+        </w:numPr>
+        <w:spacing w:line="360" w:lineRule="auto"/>
+      </w:pPr>
+      <w:r>
+        <w:t>Content-Encoding</w:t>
+      </w:r>
+      <w:r>
+        <w:t xml:space="preserve"> – gives information on the </w:t>
+      </w:r>
+      <w:r>
+        <w:t>t</w:t>
+      </w:r>
+      <w:r>
+        <w:t>ype of media of the entity-body (RFC 2616, Sec. 14.11).</w:t>
+      </w:r>
+    </w:p>
+    <w:p>
+      <w:pPr>
+        <w:pStyle w:val="normal0"/>
+        <w:numPr>
+          <w:ilvl w:val="0"/>
+          <w:numId w:val="6"/>
+        </w:numPr>
+        <w:spacing w:line="360" w:lineRule="auto"/>
+      </w:pPr>
+      <w:r>
+        <w:t>Content-Language</w:t>
+      </w:r>
+      <w:r>
+        <w:t xml:space="preserve"> – the natural language of w</w:t>
+      </w:r>
+      <w:r>
+        <w:t>hich the entity is presented as (RFC 2616, Sec. 14.12).</w:t>
+      </w:r>
+    </w:p>
+    <w:p>
+      <w:pPr>
+        <w:pStyle w:val="normal0"/>
+        <w:numPr>
+          <w:ilvl w:val="0"/>
+          <w:numId w:val="6"/>
+        </w:numPr>
+        <w:spacing w:line="360" w:lineRule="auto"/>
+      </w:pPr>
+      <w:r>
+        <w:t>Content-Length</w:t>
+      </w:r>
+      <w:r>
+        <w:t xml:space="preserve"> – </w:t>
+      </w:r>
+      <w:r>
+        <w:t>corresponds to the entity’s size according to its body or length of body</w:t>
+      </w:r>
+      <w:r>
+        <w:t xml:space="preserve"> (RFC 2616, Sec. </w:t>
+      </w:r>
+      <w:r>
+        <w:t>14.13</w:t>
+      </w:r>
+      <w:r>
+        <w:t>).</w:t>
+      </w:r>
+    </w:p>
+    <w:p>
+      <w:pPr>
+        <w:pStyle w:val="normal0"/>
+        <w:numPr>
+          <w:ilvl w:val="0"/>
+          <w:numId w:val="6"/>
+        </w:numPr>
+        <w:spacing w:line="360" w:lineRule="auto"/>
+      </w:pPr>
+      <w:r>
+        <w:t>Content-Location</w:t>
+      </w:r>
+      <w:r>
+        <w:t xml:space="preserve"> – wher</w:t>
+      </w:r>
+      <w:r>
+        <w:t>e the resource is located (URI) (RFC 2616, Sec. 1</w:t>
+      </w:r>
+      <w:r>
+        <w:t>4.14</w:t>
+      </w:r>
+      <w:r>
+        <w:t>).</w:t>
+      </w:r>
+    </w:p>
+    <w:p>
+      <w:pPr>
+        <w:pStyle w:val="normal0"/>
+        <w:numPr>
+          <w:ilvl w:val="0"/>
+          <w:numId w:val="6"/>
+        </w:numPr>
+        <w:spacing w:line="360" w:lineRule="auto"/>
+      </w:pPr>
+      <w:r>
+        <w:t>Content-MD5</w:t>
+      </w:r>
+      <w:r>
+        <w:t xml:space="preserve"> </w:t>
+      </w:r>
+      <w:r>
+        <w:t>–</w:t>
+      </w:r>
+      <w:r>
+        <w:t xml:space="preserve"> </w:t>
+      </w:r>
+      <w:r>
+        <w:t>used for message integrity check (MI</w:t>
+      </w:r>
+      <w:r>
+        <w:t xml:space="preserve">C) contained in the entity-body (RFC 2616, Sec. </w:t>
+      </w:r>
+      <w:r>
+        <w:t>14.15</w:t>
+      </w:r>
+      <w:r>
+        <w:t>).</w:t>
+      </w:r>
+    </w:p>
+    <w:p>
+      <w:pPr>
+        <w:pStyle w:val="normal0"/>
+        <w:numPr>
+          <w:ilvl w:val="0"/>
+          <w:numId w:val="6"/>
+        </w:numPr>
+        <w:spacing w:line="360" w:lineRule="auto"/>
+      </w:pPr>
+      <w:r>
+        <w:t>Content-Range</w:t>
+      </w:r>
+      <w:r>
+        <w:t xml:space="preserve"> – </w:t>
+      </w:r>
+      <w:r>
+        <w:t xml:space="preserve">specifies the </w:t>
+      </w:r>
+      <w:r>
+        <w:t>entity-body’s total length</w:t>
+      </w:r>
+      <w:r>
+        <w:t xml:space="preserve"> (RFC 2616, Sec. 14.16).</w:t>
+      </w:r>
+    </w:p>
+    <w:p>
+      <w:pPr>
+        <w:pStyle w:val="normal0"/>
+        <w:numPr>
+          <w:ilvl w:val="0"/>
+          <w:numId w:val="6"/>
+        </w:numPr>
+        <w:spacing w:line="360" w:lineRule="auto"/>
+      </w:pPr>
+      <w:r>
+        <w:t>Content-Type</w:t>
+      </w:r>
+      <w:r>
+        <w:t xml:space="preserve"> – </w:t>
+      </w:r>
+      <w:r>
+        <w:t xml:space="preserve">corresponds to what kind of media </w:t>
+      </w:r>
+      <w:r>
+        <w:t>the body of the entity is</w:t>
+      </w:r>
+      <w:r>
+        <w:t xml:space="preserve"> (RFC 2616, Sec. 14.17).</w:t>
+      </w:r>
+    </w:p>
+    <w:p>
+      <w:pPr>
+        <w:pStyle w:val="normal0"/>
+        <w:numPr>
+          <w:ilvl w:val="0"/>
+          <w:numId w:val="6"/>
+        </w:numPr>
+        <w:spacing w:line="360" w:lineRule="auto"/>
+      </w:pPr>
+      <w:r>
+        <w:t>Expires</w:t>
+      </w:r>
+      <w:r>
+        <w:t xml:space="preserve"> –</w:t>
+      </w:r>
+      <w:r>
+        <w:t xml:space="preserve"> corresponds to the date and time the response</w:t>
+      </w:r>
+      <w:r>
+        <w:t xml:space="preserve"> will expire</w:t>
+      </w:r>
+      <w:r>
+        <w:t xml:space="preserve"> (RFC 2616, Sec. 14.21).</w:t>
+      </w:r>
+    </w:p>
+    <w:p>
+      <w:pPr>
+        <w:pStyle w:val="normal0"/>
+        <w:numPr>
+          <w:ilvl w:val="0"/>
+          <w:numId w:val="6"/>
+        </w:numPr>
+        <w:spacing w:line="360" w:lineRule="auto"/>
+      </w:pPr>
+      <w:r>
+        <w:t>Last-Modified</w:t>
+      </w:r>
+      <w:r>
+        <w:t xml:space="preserve"> – date and t</w:t>
+      </w:r>
+      <w:r>
+        <w:t>ime the entity was last changed (RFC 2616, Sec. 14.29).</w:t>
+      </w:r>
+    </w:p>
+    <w:p>
+      <w:pPr>
+        <w:pStyle w:val="normal0"/>
+        <w:numPr>
+          <w:ilvl w:val="0"/>
+          <w:numId w:val="6"/>
+        </w:numPr>
+        <w:spacing w:line="360" w:lineRule="auto"/>
+      </w:pPr>
+      <w:r>
+        <w:t>Extension-header</w:t>
+      </w:r>
+      <w:r>
+        <w:t xml:space="preserve"> – this is the message header</w:t>
+      </w:r>
+      <w:r>
+        <w:t xml:space="preserve"> (RFC 2616, Sec. 7.1).</w:t>
+      </w:r>
+    </w:p>
+    <w:p>
+      <w:pPr>
+        <w:pStyle w:val="normal0"/>
+        <w:numPr>
+          <w:ilvl w:val="0"/>
+          <w:numId w:val="9"/>
+        </w:numPr>
+        <w:spacing w:line="360" w:lineRule="auto"/>
+      </w:pPr>
+      <w:r>
+        <w:t>For a Full list go to iana.org &lt;a href=</w:t>
+      </w:r>
+      <w:r>
+        <w:t>http://www.iana.org/assignments/message-headers/message-headers.xhtml</w:t>
+      </w:r>
+      <w:r>
+        <w:t>&lt;/a&gt;</w:t>
+      </w:r>
+    </w:p>
+    <w:p>
+      <w:pPr>
+        <w:pStyle w:val="normal0"/>
+        <w:spacing w:line="360" w:lineRule="auto"/>
+      </w:pPr>
+    </w:p>
+    <w:p>
+      <w:pPr>
+        <w:pStyle w:val="normal0"/>
+        <w:spacing w:line="360" w:lineRule="auto"/>
+      </w:pPr>
+    </w:p>
+    <w:p>
+      <w:pPr>
+        <w:pStyle w:val="normal0"/>
+        <w:spacing w:line="360" w:lineRule="auto"/>
+        <w:jc w:val="center"/>
+      </w:pPr>
+      <w:r>
+        <w:t>References</w:t>
+      </w:r>
+    </w:p>
+    <w:p>
+      <w:pPr>
+        <w:pStyle w:val="normal0"/>
+        <w:spacing w:line="360" w:lineRule="auto"/>
+        <w:jc w:val="center"/>
+      </w:pPr>
+    </w:p>
+    <w:p>
+      <w:pPr>
+        <w:pStyle w:val="normal0"/>
+        <w:spacing w:line="360" w:lineRule="auto"/>
+      </w:pPr>
+      <w:proofErr w:type="gramStart"/>
+      <w:r>
+        <w:t>RFC2616 Hypertext Transfer Protocol -- HTTP/1.1.</w:t>
+      </w:r>
+      <w:proofErr w:type="gramEnd"/>
+      <w:r>
+        <w:t xml:space="preserve"> R. Fielding, J. </w:t>
       </w:r>
       <w:proofErr w:type="spellStart"/>
       <w:r>
-        <w:t>Charset</w:t>
+        <w:t>Gettys</w:t>
       </w:r>
       <w:proofErr w:type="spellEnd"/>
       <w:r>
-        <w:t xml:space="preserve"> -</w:t>
-      </w:r>
-      <w:r>
-        <w:t xml:space="preserve"> </w:t>
-      </w:r>
-      <w:r>
-        <w:t>indicates what types of set of characters are allowed to be made available for the response.</w:t>
-      </w:r>
-    </w:p>
-    <w:p>
-      <w:pPr>
-        <w:pStyle w:val="normal0"/>
-        <w:numPr>
-          <w:ilvl w:val="0"/>
-          <w:numId w:val="6"/>
-        </w:numPr>
-        <w:spacing w:line="360" w:lineRule="auto"/>
-      </w:pPr>
-      <w:r>
-        <w:t>Accept-Encoding</w:t>
-      </w:r>
-      <w:r>
-        <w:t xml:space="preserve"> </w:t>
-      </w:r>
-      <w:r>
-        <w:t>–</w:t>
-      </w:r>
-      <w:r>
-        <w:t xml:space="preserve"> </w:t>
-      </w:r>
-      <w:r>
-        <w:t>analogous with the method Accept with the exception that it l</w:t>
-      </w:r>
-      <w:r>
-        <w:t>imits the coding of the content that are made available to the</w:t>
-      </w:r>
-      <w:r>
-        <w:t xml:space="preserve"> response</w:t>
-      </w:r>
-      <w:r>
-        <w:t>.</w:t>
-      </w:r>
-    </w:p>
-    <w:p>
-      <w:pPr>
-        <w:pStyle w:val="normal0"/>
-        <w:numPr>
-          <w:ilvl w:val="0"/>
-          <w:numId w:val="6"/>
-        </w:numPr>
-        <w:spacing w:line="360" w:lineRule="auto"/>
-      </w:pPr>
-      <w:r>
-        <w:t>Accept-Language</w:t>
-      </w:r>
-      <w:r>
-        <w:t xml:space="preserve"> –</w:t>
-      </w:r>
-      <w:r>
-        <w:t xml:space="preserve"> </w:t>
-      </w:r>
-      <w:r>
-        <w:t xml:space="preserve">limits </w:t>
-      </w:r>
-      <w:r>
-        <w:t>the preferred natural languages.</w:t>
-      </w:r>
-    </w:p>
-    <w:p>
-      <w:pPr>
-        <w:pStyle w:val="normal0"/>
-        <w:numPr>
-          <w:ilvl w:val="0"/>
-          <w:numId w:val="6"/>
-        </w:numPr>
-        <w:spacing w:line="360" w:lineRule="auto"/>
-      </w:pPr>
-      <w:r>
-        <w:t>Authorization</w:t>
-      </w:r>
-      <w:r>
-        <w:t xml:space="preserve"> – contains the credential</w:t>
-      </w:r>
-      <w:r>
-        <w:t>s of the user-agent.</w:t>
-      </w:r>
-    </w:p>
-    <w:p>
-      <w:pPr>
-        <w:pStyle w:val="normal0"/>
-        <w:numPr>
-          <w:ilvl w:val="0"/>
-          <w:numId w:val="6"/>
-        </w:numPr>
-        <w:spacing w:line="360" w:lineRule="auto"/>
-      </w:pPr>
-      <w:r>
-        <w:t>Expect</w:t>
-      </w:r>
-      <w:r>
-        <w:t xml:space="preserve"> </w:t>
-      </w:r>
-      <w:r>
-        <w:t>–</w:t>
-      </w:r>
-      <w:r>
-        <w:t xml:space="preserve"> </w:t>
-      </w:r>
-      <w:r>
-        <w:t>expectations of the server which are indicated by the client.</w:t>
-      </w:r>
-    </w:p>
-    <w:p>
-      <w:pPr>
-        <w:pStyle w:val="normal0"/>
-        <w:numPr>
-          <w:ilvl w:val="0"/>
-          <w:numId w:val="6"/>
-        </w:numPr>
-        <w:spacing w:line="360" w:lineRule="auto"/>
-      </w:pPr>
-      <w:r>
-        <w:t>From</w:t>
-      </w:r>
-      <w:r>
-        <w:t xml:space="preserve"> – contains the email address of the user.</w:t>
-      </w:r>
-    </w:p>
-    <w:p>
-      <w:pPr>
-        <w:pStyle w:val="normal0"/>
-        <w:numPr>
-          <w:ilvl w:val="0"/>
-          <w:numId w:val="6"/>
-        </w:numPr>
-        <w:spacing w:line="360" w:lineRule="auto"/>
-      </w:pPr>
-      <w:r>
-        <w:t>Host</w:t>
-      </w:r>
-      <w:r>
-        <w:t xml:space="preserve"> – indicates the Internet host as well as the resource’s number of the port that is being</w:t>
-      </w:r>
-      <w:r>
-        <w:t xml:space="preserve"> queried.</w:t>
-      </w:r>
-    </w:p>
-    <w:p>
-      <w:pPr>
-        <w:pStyle w:val="normal0"/>
-        <w:numPr>
-          <w:ilvl w:val="0"/>
-          <w:numId w:val="6"/>
-        </w:numPr>
-        <w:spacing w:line="360" w:lineRule="auto"/>
-      </w:pPr>
-      <w:r>
-        <w:t>If-Match</w:t>
-      </w:r>
-      <w:r>
-        <w:t xml:space="preserve"> – used </w:t>
-      </w:r>
-      <w:r>
-        <w:t>to compare resources through their entity tags.</w:t>
-      </w:r>
-      <w:r>
-        <w:t xml:space="preserve"> If it matches, the response is a GET request.</w:t>
-      </w:r>
-    </w:p>
-    <w:p>
-      <w:pPr>
-        <w:pStyle w:val="normal0"/>
-        <w:numPr>
-          <w:ilvl w:val="0"/>
-          <w:numId w:val="6"/>
-        </w:numPr>
-        <w:spacing w:line="360" w:lineRule="auto"/>
-      </w:pPr>
-      <w:r>
-        <w:t>If-Modified-Since</w:t>
-      </w:r>
-      <w:r>
-        <w:t xml:space="preserve"> </w:t>
-      </w:r>
-      <w:r>
-        <w:t>–</w:t>
-      </w:r>
-      <w:r>
-        <w:t xml:space="preserve"> </w:t>
-      </w:r>
-      <w:r>
-        <w:t>used to compare resources especially if the resource may have been updated.</w:t>
-      </w:r>
-    </w:p>
-    <w:p>
-      <w:pPr>
-        <w:pStyle w:val="normal0"/>
-        <w:numPr>
-          <w:ilvl w:val="0"/>
-          <w:numId w:val="6"/>
-        </w:numPr>
-        <w:spacing w:line="360" w:lineRule="auto"/>
-      </w:pPr>
-      <w:r>
-        <w:t>If-None-Match</w:t>
-      </w:r>
-      <w:r>
-        <w:t xml:space="preserve"> – opposite of the IF-Match header.</w:t>
-      </w:r>
-    </w:p>
-    <w:p>
-      <w:pPr>
-        <w:pStyle w:val="normal0"/>
-        <w:numPr>
-          <w:ilvl w:val="0"/>
-          <w:numId w:val="6"/>
-        </w:numPr>
-        <w:spacing w:line="360" w:lineRule="auto"/>
-      </w:pPr>
-      <w:r>
-        <w:t>If-Range</w:t>
-      </w:r>
-      <w:r>
-        <w:t xml:space="preserve"> </w:t>
-      </w:r>
-      <w:r>
-        <w:t>–</w:t>
-      </w:r>
-      <w:r>
-        <w:t xml:space="preserve"> </w:t>
-      </w:r>
-      <w:r>
-        <w:t>sends parts of the entity if it is not changed, else, it sends the whole entity.</w:t>
-      </w:r>
-    </w:p>
-    <w:p>
-      <w:pPr>
-        <w:pStyle w:val="normal0"/>
-        <w:numPr>
-          <w:ilvl w:val="0"/>
-          <w:numId w:val="6"/>
-        </w:numPr>
-        <w:spacing w:line="360" w:lineRule="auto"/>
-      </w:pPr>
-      <w:r>
-        <w:t>If-Unmodified-Since</w:t>
-      </w:r>
-      <w:r>
-        <w:t xml:space="preserve"> – the opposite of the </w:t>
-      </w:r>
-      <w:r>
-        <w:t>If-Modified-Since header.</w:t>
-      </w:r>
-    </w:p>
-    <w:p>
-      <w:pPr>
-        <w:pStyle w:val="normal0"/>
-        <w:numPr>
-          <w:ilvl w:val="0"/>
-          <w:numId w:val="6"/>
-        </w:numPr>
-        <w:spacing w:line="360" w:lineRule="auto"/>
-      </w:pPr>
-      <w:r>
-        <w:t>Max-Forwards</w:t>
-      </w:r>
-      <w:r>
-        <w:t xml:space="preserve"> </w:t>
-      </w:r>
-      <w:r>
-        <w:t>–</w:t>
-      </w:r>
-      <w:r>
-        <w:t xml:space="preserve"> </w:t>
-      </w:r>
-      <w:r>
-        <w:t>delimits the</w:t>
-      </w:r>
-      <w:r>
-        <w:t xml:space="preserve"> number of either gateways or proxies that are able to send request by making use of the TRACE and OPTIONS methods.</w:t>
-      </w:r>
-    </w:p>
-    <w:p>
-      <w:pPr>
-        <w:pStyle w:val="normal0"/>
-        <w:numPr>
-          <w:ilvl w:val="0"/>
-          <w:numId w:val="6"/>
-        </w:numPr>
-        <w:spacing w:line="360" w:lineRule="auto"/>
-      </w:pPr>
-      <w:r>
-        <w:t>Proxy-Authorization</w:t>
-      </w:r>
-      <w:r>
-        <w:t xml:space="preserve"> </w:t>
-      </w:r>
-      <w:r>
-        <w:t>–</w:t>
-      </w:r>
-      <w:r>
-        <w:t xml:space="preserve"> </w:t>
-      </w:r>
-      <w:r>
-        <w:t xml:space="preserve">authorizes </w:t>
-      </w:r>
-      <w:r>
-        <w:t>the client with the use of proxy which will require the client to authenticate itself.</w:t>
-      </w:r>
-    </w:p>
-    <w:p>
-      <w:pPr>
-        <w:pStyle w:val="normal0"/>
-        <w:numPr>
-          <w:ilvl w:val="0"/>
-          <w:numId w:val="6"/>
-        </w:numPr>
-        <w:spacing w:line="360" w:lineRule="auto"/>
-      </w:pPr>
-      <w:r>
-        <w:t>Range</w:t>
-      </w:r>
-      <w:r>
-        <w:t xml:space="preserve"> - size</w:t>
-      </w:r>
-    </w:p>
-    <w:p>
-      <w:pPr>
-        <w:pStyle w:val="normal0"/>
-        <w:numPr>
-          <w:ilvl w:val="0"/>
-          <w:numId w:val="6"/>
-        </w:numPr>
-        <w:spacing w:line="360" w:lineRule="auto"/>
-      </w:pPr>
+        <w:t>, J.</w:t>
+      </w:r>
+    </w:p>
+    <w:p>
+      <w:pPr>
+        <w:pStyle w:val="normal0"/>
+        <w:spacing w:line="360" w:lineRule="auto"/>
+      </w:pPr>
+      <w:r>
+        <w:t xml:space="preserve">     Mogul, H. </w:t>
+      </w:r>
       <w:proofErr w:type="spellStart"/>
       <w:r>
-        <w:t>Referer</w:t>
+        <w:t>Frystyk</w:t>
       </w:r>
       <w:proofErr w:type="spellEnd"/>
       <w:r>
-        <w:t xml:space="preserve"> – not a typo in this circumstance. </w:t>
-      </w:r>
-      <w:r>
-        <w:t>It contains the URI address of the resource.</w:t>
-      </w:r>
-    </w:p>
-    <w:p>
-      <w:pPr>
-        <w:pStyle w:val="normal0"/>
-        <w:numPr>
-          <w:ilvl w:val="0"/>
-          <w:numId w:val="6"/>
-        </w:numPr>
-        <w:spacing w:line="360" w:lineRule="auto"/>
-      </w:pPr>
-      <w:r>
-        <w:t>TE</w:t>
-      </w:r>
-      <w:r>
-        <w:t xml:space="preserve"> – lists the accepted </w:t>
-      </w:r>
-      <w:r>
-        <w:t>transfer-</w:t>
+        <w:t xml:space="preserve">, L. </w:t>
       </w:r>
       <w:proofErr w:type="spellStart"/>
       <w:r>
-        <w:t>encoding’s</w:t>
+        <w:t>Masinter</w:t>
       </w:r>
       <w:proofErr w:type="spellEnd"/>
       <w:r>
-        <w:t xml:space="preserve"> extension.</w:t>
-      </w:r>
-    </w:p>
-    <w:p>
-      <w:pPr>
-        <w:pStyle w:val="normal0"/>
-        <w:numPr>
-          <w:ilvl w:val="0"/>
-          <w:numId w:val="6"/>
-        </w:numPr>
+        <w:t>, P. Leach, T. Berners-Lee. June 1999.</w:t>
+      </w:r>
+    </w:p>
+    <w:p>
+      <w:pPr>
+        <w:pStyle w:val="normal0"/>
         <w:spacing w:line="360" w:lineRule="auto"/>
       </w:pPr>
       <w:r>
         <w:lastRenderedPageBreak/>
-        <w:t>User-Agent</w:t>
-      </w:r>
-      <w:r>
-        <w:t xml:space="preserve"> – lists the user-agent’s information.</w:t>
-      </w:r>
-    </w:p>
-    <w:p>
-      <w:pPr>
-        <w:pStyle w:val="normal0"/>
-        <w:numPr>
-          <w:ilvl w:val="0"/>
-          <w:numId w:val="8"/>
-        </w:numPr>
-        <w:spacing w:line="360" w:lineRule="auto"/>
-      </w:pPr>
-      <w:r>
-        <w:t>Response Header Fields – these are header fields which can only be seen on the server’s side. This requires authentication.</w:t>
-      </w:r>
-    </w:p>
-    <w:p>
-      <w:pPr>
-        <w:pStyle w:val="normal0"/>
-        <w:numPr>
-          <w:ilvl w:val="0"/>
-          <w:numId w:val="6"/>
-        </w:numPr>
-        <w:spacing w:line="360" w:lineRule="auto"/>
-      </w:pPr>
-      <w:r>
-        <w:t>Accept-R</w:t>
-      </w:r>
-      <w:r>
-        <w:t>anges</w:t>
-      </w:r>
-      <w:r>
-        <w:t xml:space="preserve"> – lists the acceptable range of requests of resource as indicated by the server.</w:t>
-      </w:r>
-    </w:p>
-    <w:p>
-      <w:pPr>
-        <w:pStyle w:val="normal0"/>
-        <w:numPr>
-          <w:ilvl w:val="0"/>
-          <w:numId w:val="6"/>
-        </w:numPr>
-        <w:spacing w:line="360" w:lineRule="auto"/>
-      </w:pPr>
-      <w:r>
-        <w:t>Age</w:t>
-      </w:r>
-      <w:r>
-        <w:t xml:space="preserve"> – estimated amount of time</w:t>
-      </w:r>
-      <w:r>
-        <w:t xml:space="preserve"> of the sender</w:t>
-      </w:r>
-      <w:r>
-        <w:t xml:space="preserve"> </w:t>
-      </w:r>
-      <w:r>
-        <w:t>with respect to the time the response was generated by the server it originated from.</w:t>
-      </w:r>
-    </w:p>
-    <w:p>
-      <w:pPr>
-        <w:pStyle w:val="normal0"/>
-        <w:numPr>
-          <w:ilvl w:val="0"/>
-          <w:numId w:val="6"/>
-        </w:numPr>
-        <w:spacing w:line="360" w:lineRule="auto"/>
-      </w:pPr>
+        <w:t xml:space="preserve">     (Format: TXT=422317, PS=5529857, PDF=550558 bytes) (Obsoletes</w:t>
+      </w:r>
+    </w:p>
+    <w:p>
+      <w:pPr>
+        <w:pStyle w:val="normal0"/>
+        <w:spacing w:line="360" w:lineRule="auto"/>
+      </w:pPr>
+      <w:r>
+        <w:t xml:space="preserve">     RFC2068) (</w:t>
+      </w:r>
       <w:proofErr w:type="spellStart"/>
       <w:r>
-        <w:t>ETag</w:t>
+        <w:t>Obsoleted</w:t>
       </w:r>
       <w:proofErr w:type="spellEnd"/>
       <w:r>
-        <w:t xml:space="preserve"> – entity tag</w:t>
-      </w:r>
-    </w:p>
-    <w:p>
-      <w:pPr>
-        <w:pStyle w:val="normal0"/>
-        <w:numPr>
-          <w:ilvl w:val="0"/>
-          <w:numId w:val="6"/>
-        </w:numPr>
-        <w:spacing w:line="360" w:lineRule="auto"/>
-      </w:pPr>
-      <w:r>
-        <w:t>Location</w:t>
-      </w:r>
-      <w:r>
-        <w:t xml:space="preserve"> – utilized for </w:t>
-      </w:r>
-      <w:r>
-        <w:t>diverting</w:t>
-      </w:r>
-      <w:r>
-        <w:t xml:space="preserve"> </w:t>
-      </w:r>
-      <w:r>
-        <w:t>to a location other than the URI requested.</w:t>
-      </w:r>
-      <w:r>
-        <w:t xml:space="preserve"> </w:t>
-      </w:r>
-    </w:p>
-    <w:p>
-      <w:pPr>
-        <w:pStyle w:val="normal0"/>
-        <w:numPr>
-          <w:ilvl w:val="0"/>
-          <w:numId w:val="6"/>
-        </w:numPr>
-        <w:spacing w:line="360" w:lineRule="auto"/>
-      </w:pPr>
-      <w:r>
-        <w:t>Proxy-Authenticate</w:t>
-      </w:r>
-      <w:r>
-        <w:t xml:space="preserve"> – challenges the credentials contained in the Proxy-Authentication</w:t>
-      </w:r>
-      <w:r>
-        <w:t>.</w:t>
-      </w:r>
-    </w:p>
-    <w:p>
-      <w:pPr>
-        <w:pStyle w:val="normal0"/>
-        <w:numPr>
-          <w:ilvl w:val="0"/>
-          <w:numId w:val="6"/>
-        </w:numPr>
-        <w:spacing w:line="360" w:lineRule="auto"/>
-      </w:pPr>
-      <w:r>
-        <w:t>Retry-After</w:t>
-      </w:r>
-      <w:r>
-        <w:t xml:space="preserve"> – may be utilized for the response 503, Service Unavailable, </w:t>
-      </w:r>
-      <w:r>
-        <w:t>to let the client know the amount of time the service is unavailable.</w:t>
-      </w:r>
-    </w:p>
-    <w:p>
-      <w:pPr>
-        <w:pStyle w:val="normal0"/>
-        <w:numPr>
-          <w:ilvl w:val="0"/>
-          <w:numId w:val="6"/>
-        </w:numPr>
-        <w:spacing w:line="360" w:lineRule="auto"/>
-      </w:pPr>
-      <w:r>
-        <w:t>Server</w:t>
-      </w:r>
-      <w:r>
-        <w:t xml:space="preserve"> – lists the information about the server.</w:t>
-      </w:r>
-    </w:p>
-    <w:p>
-      <w:pPr>
-        <w:pStyle w:val="normal0"/>
-        <w:numPr>
-          <w:ilvl w:val="0"/>
-          <w:numId w:val="6"/>
-        </w:numPr>
-        <w:spacing w:line="360" w:lineRule="auto"/>
-      </w:pPr>
-      <w:r>
-        <w:t>Vary</w:t>
-      </w:r>
-      <w:r>
-        <w:t xml:space="preserve"> </w:t>
-      </w:r>
-      <w:r>
-        <w:t>–</w:t>
-      </w:r>
-      <w:r>
-        <w:t xml:space="preserve"> </w:t>
-      </w:r>
-      <w:r>
-        <w:t>lists the set of header fields for requests.</w:t>
-      </w:r>
-    </w:p>
-    <w:p>
-      <w:pPr>
-        <w:pStyle w:val="normal0"/>
-        <w:numPr>
-          <w:ilvl w:val="0"/>
-          <w:numId w:val="6"/>
-        </w:numPr>
-        <w:spacing w:line="360" w:lineRule="auto"/>
-      </w:pPr>
-      <w:r>
-        <w:t>WWW-Authenticate</w:t>
-      </w:r>
-      <w:r>
-        <w:t xml:space="preserve"> – a definite inclusion in response 401, </w:t>
+        <w:t xml:space="preserve"> by RFC7230, RFC7231, RFC7232, RFC7233, RFC7234,</w:t>
+      </w:r>
+    </w:p>
+    <w:p>
+      <w:pPr>
+        <w:pStyle w:val="normal0"/>
+        <w:spacing w:line="360" w:lineRule="auto"/>
+      </w:pPr>
+      <w:r>
+        <w:t xml:space="preserve">     RFC7235) (Updated by RFC2817, RFC5785, RFC6266, </w:t>
       </w:r>
       <w:proofErr w:type="gramStart"/>
       <w:r>
-        <w:t>Unauthorized</w:t>
+        <w:t>RFC6585</w:t>
       </w:r>
       <w:proofErr w:type="gramEnd"/>
       <w:r>
-        <w:t>, messages</w:t>
-      </w:r>
-      <w:r>
-        <w:t>. It challenges the credentials with regards to the URI requested.</w:t>
-      </w:r>
-    </w:p>
-    <w:p>
-      <w:pPr>
-        <w:pStyle w:val="normal0"/>
-        <w:numPr>
-          <w:ilvl w:val="0"/>
-          <w:numId w:val="8"/>
-        </w:numPr>
-        <w:spacing w:line="360" w:lineRule="auto"/>
-      </w:pPr>
-      <w:r>
-        <w:t>Entity Header Fields – gives description to the entity which is in the payload.</w:t>
-      </w:r>
-    </w:p>
-    <w:p>
-      <w:pPr>
-        <w:pStyle w:val="normal0"/>
-        <w:numPr>
-          <w:ilvl w:val="0"/>
-          <w:numId w:val="6"/>
-        </w:numPr>
-        <w:spacing w:line="360" w:lineRule="auto"/>
-      </w:pPr>
-      <w:r>
-        <w:t>Allow</w:t>
-      </w:r>
-      <w:r>
-        <w:t xml:space="preserve"> – indicates</w:t>
-      </w:r>
-      <w:r>
-        <w:t xml:space="preserve"> to the receiver</w:t>
-      </w:r>
-      <w:r>
-        <w:t xml:space="preserve"> </w:t>
-      </w:r>
-      <w:r>
-        <w:t xml:space="preserve">the </w:t>
-      </w:r>
-      <w:r>
-        <w:t>valid methods applicable to a resource.</w:t>
-      </w:r>
-    </w:p>
-    <w:p>
-      <w:pPr>
-        <w:pStyle w:val="normal0"/>
-        <w:numPr>
-          <w:ilvl w:val="0"/>
-          <w:numId w:val="6"/>
-        </w:numPr>
-        <w:spacing w:line="360" w:lineRule="auto"/>
-      </w:pPr>
-      <w:r>
-        <w:t>Content-Encoding</w:t>
-      </w:r>
-      <w:r>
-        <w:t xml:space="preserve"> – gives information on the </w:t>
-      </w:r>
-      <w:r>
-        <w:t>type of media of the entity-body.</w:t>
-      </w:r>
-    </w:p>
-    <w:p>
-      <w:pPr>
-        <w:pStyle w:val="normal0"/>
-        <w:numPr>
-          <w:ilvl w:val="0"/>
-          <w:numId w:val="6"/>
-        </w:numPr>
-        <w:spacing w:line="360" w:lineRule="auto"/>
-      </w:pPr>
-      <w:r>
-        <w:t>Content-Language</w:t>
-      </w:r>
-      <w:r>
-        <w:t xml:space="preserve"> – the natural language of which the entity is presented as.</w:t>
-      </w:r>
-    </w:p>
-    <w:p>
-      <w:pPr>
-        <w:pStyle w:val="normal0"/>
-        <w:numPr>
-          <w:ilvl w:val="0"/>
-          <w:numId w:val="6"/>
-        </w:numPr>
-        <w:spacing w:line="360" w:lineRule="auto"/>
-      </w:pPr>
-      <w:r>
-        <w:t>Content-Length</w:t>
-      </w:r>
-      <w:r>
-        <w:t xml:space="preserve"> – size of the entity body.</w:t>
-      </w:r>
-    </w:p>
-    <w:p>
-      <w:pPr>
-        <w:pStyle w:val="normal0"/>
-        <w:numPr>
-          <w:ilvl w:val="0"/>
-          <w:numId w:val="6"/>
-        </w:numPr>
-        <w:spacing w:line="360" w:lineRule="auto"/>
-      </w:pPr>
-      <w:r>
-        <w:t>Content-Location</w:t>
-      </w:r>
-      <w:r>
-        <w:t xml:space="preserve"> – where the resource is located (URI).</w:t>
-      </w:r>
-    </w:p>
-    <w:p>
-      <w:pPr>
-        <w:pStyle w:val="normal0"/>
-        <w:numPr>
-          <w:ilvl w:val="0"/>
-          <w:numId w:val="6"/>
-        </w:numPr>
-        <w:spacing w:line="360" w:lineRule="auto"/>
-      </w:pPr>
-      <w:r>
-        <w:t>Content-MD5</w:t>
-      </w:r>
-      <w:r>
-        <w:t xml:space="preserve"> </w:t>
-      </w:r>
-      <w:r>
-        <w:t>–</w:t>
-      </w:r>
-      <w:r>
-        <w:t xml:space="preserve"> </w:t>
-      </w:r>
-      <w:r>
-        <w:t>used for message integrity check (MIC) contained in the entity-body.</w:t>
-      </w:r>
-    </w:p>
-    <w:p>
-      <w:pPr>
-        <w:pStyle w:val="normal0"/>
-        <w:numPr>
-          <w:ilvl w:val="0"/>
-          <w:numId w:val="6"/>
-        </w:numPr>
-        <w:spacing w:line="360" w:lineRule="auto"/>
-      </w:pPr>
-      <w:r>
-        <w:t>Content-Range</w:t>
-      </w:r>
-      <w:r>
-        <w:t xml:space="preserve"> – </w:t>
-      </w:r>
-      <w:r>
-        <w:t xml:space="preserve">specifies the </w:t>
-      </w:r>
-      <w:r>
-        <w:t>entity-body’s total length</w:t>
-      </w:r>
-      <w:r>
-        <w:t>.</w:t>
-      </w:r>
-    </w:p>
-    <w:p>
-      <w:pPr>
-        <w:pStyle w:val="normal0"/>
-        <w:numPr>
-          <w:ilvl w:val="0"/>
-          <w:numId w:val="6"/>
-        </w:numPr>
-        <w:spacing w:line="360" w:lineRule="auto"/>
-      </w:pPr>
-      <w:r>
-        <w:t>Content-Type</w:t>
-      </w:r>
-      <w:r>
-        <w:t xml:space="preserve"> – media type of the entity-body.</w:t>
-      </w:r>
-    </w:p>
-    <w:p>
-      <w:pPr>
-        <w:pStyle w:val="normal0"/>
-        <w:numPr>
-          <w:ilvl w:val="0"/>
-          <w:numId w:val="6"/>
-        </w:numPr>
-        <w:spacing w:line="360" w:lineRule="auto"/>
-      </w:pPr>
-      <w:r>
-        <w:t>Expires</w:t>
-      </w:r>
-      <w:r>
-        <w:t xml:space="preserve"> – indicates the date and time </w:t>
-      </w:r>
-      <w:r>
-        <w:t>a response, after the specified date and time, expires.</w:t>
-      </w:r>
-    </w:p>
-    <w:p>
-      <w:pPr>
-        <w:pStyle w:val="normal0"/>
-        <w:numPr>
-          <w:ilvl w:val="0"/>
-          <w:numId w:val="6"/>
-        </w:numPr>
-        <w:spacing w:line="360" w:lineRule="auto"/>
-      </w:pPr>
-      <w:r>
-        <w:t>Last-Modified</w:t>
-      </w:r>
-      <w:r>
-        <w:t xml:space="preserve"> – date and time the entity was last changed.</w:t>
-      </w:r>
-    </w:p>
-    <w:p>
-      <w:pPr>
-        <w:pStyle w:val="normal0"/>
-        <w:numPr>
-          <w:ilvl w:val="0"/>
-          <w:numId w:val="6"/>
-        </w:numPr>
-        <w:spacing w:line="360" w:lineRule="auto"/>
-      </w:pPr>
-      <w:r>
-        <w:t>Extension-header</w:t>
-      </w:r>
-      <w:r>
-        <w:t xml:space="preserve"> – this is the message header</w:t>
+        <w:t>) (Status:</w:t>
+      </w:r>
+    </w:p>
+    <w:p>
+      <w:pPr>
+        <w:pStyle w:val="normal0"/>
+        <w:spacing w:line="360" w:lineRule="auto"/>
+      </w:pPr>
+      <w:r>
+        <w:t xml:space="preserve">     DRAFT STANDARD) (DOI: 10.17487/RFC2616)</w:t>
+      </w:r>
+    </w:p>
+    <w:p>
+      <w:pPr>
+        <w:pStyle w:val="normal0"/>
+        <w:spacing w:line="360" w:lineRule="auto"/>
+      </w:pPr>
+    </w:p>
+    <w:p>
+      <w:pPr>
+        <w:pStyle w:val="normal0"/>
+        <w:spacing w:line="360" w:lineRule="auto"/>
+      </w:pPr>
+      <w:r>
+        <w:t>RFC7231 Hypertext Transfer Protocol (HTTP/1.1): Semantics and Content. R.</w:t>
+      </w:r>
+    </w:p>
+    <w:p>
+      <w:pPr>
+        <w:pStyle w:val="normal0"/>
+        <w:spacing w:line="360" w:lineRule="auto"/>
+      </w:pPr>
+      <w:r>
+        <w:t xml:space="preserve">     Fielding, Ed., J. </w:t>
+      </w:r>
+      <w:proofErr w:type="spellStart"/>
+      <w:r>
+        <w:t>Reschke</w:t>
+      </w:r>
+      <w:proofErr w:type="spellEnd"/>
+      <w:r>
+        <w:t>, Ed</w:t>
+      </w:r>
+      <w:proofErr w:type="gramStart"/>
+      <w:r>
+        <w:t>..</w:t>
+      </w:r>
+      <w:proofErr w:type="gramEnd"/>
+      <w:r>
+        <w:t xml:space="preserve"> June 2014. (Format: TXT=235053</w:t>
+      </w:r>
+    </w:p>
+    <w:p>
+      <w:pPr>
+        <w:pStyle w:val="normal0"/>
+        <w:spacing w:line="360" w:lineRule="auto"/>
+      </w:pPr>
+      <w:r>
+        <w:t xml:space="preserve">     </w:t>
+      </w:r>
+      <w:proofErr w:type="gramStart"/>
+      <w:r>
+        <w:t>bytes</w:t>
+      </w:r>
+      <w:proofErr w:type="gramEnd"/>
+      <w:r>
+        <w:t>) (Obsoletes RFC2616) (Updates RFC2817) (Status: PROPOSED</w:t>
+      </w:r>
+    </w:p>
+    <w:p>
+      <w:pPr>
+        <w:pStyle w:val="normal0"/>
+        <w:spacing w:line="360" w:lineRule="auto"/>
+      </w:pPr>
+      <w:r>
+        <w:t xml:space="preserve">     STANDARD) (DOI: 10.17487/RFC7231)</w:t>
       </w:r>
     </w:p>
     <w:sectPr>
@@ -2228,6 +2768,118 @@
     </w:lvl>
   </w:abstractNum>
   <w:abstractNum w:abstractNumId="2">
+    <w:nsid w:val="3F9D2EF4"/>
+    <w:multiLevelType w:val="hybridMultilevel"/>
+    <w:tmpl w:val="C7DA9EB6"/>
+    <w:lvl w:ilvl="0" w:tplc="44B68F74">
+      <w:numFmt w:val="bullet"/>
+      <w:lvlText w:val=""/>
+      <w:lvlJc w:val="left"/>
+      <w:pPr>
+        <w:ind w:left="720" w:hanging="360"/>
+      </w:pPr>
+      <w:rPr>
+        <w:rFonts w:ascii="Symbol" w:eastAsia="Arial" w:hAnsi="Symbol" w:cs="Arial" w:hint="default"/>
+      </w:rPr>
+    </w:lvl>
+    <w:lvl w:ilvl="1" w:tplc="04090003" w:tentative="1">
+      <w:start w:val="1"/>
+      <w:numFmt w:val="bullet"/>
+      <w:lvlText w:val="o"/>
+      <w:lvlJc w:val="left"/>
+      <w:pPr>
+        <w:ind w:left="1440" w:hanging="360"/>
+      </w:pPr>
+      <w:rPr>
+        <w:rFonts w:ascii="Courier New" w:hAnsi="Courier New" w:cs="Courier New" w:hint="default"/>
+      </w:rPr>
+    </w:lvl>
+    <w:lvl w:ilvl="2" w:tplc="04090005" w:tentative="1">
+      <w:start w:val="1"/>
+      <w:numFmt w:val="bullet"/>
+      <w:lvlText w:val=""/>
+      <w:lvlJc w:val="left"/>
+      <w:pPr>
+        <w:ind w:left="2160" w:hanging="360"/>
+      </w:pPr>
+      <w:rPr>
+        <w:rFonts w:ascii="Wingdings" w:hAnsi="Wingdings" w:hint="default"/>
+      </w:rPr>
+    </w:lvl>
+    <w:lvl w:ilvl="3" w:tplc="04090001" w:tentative="1">
+      <w:start w:val="1"/>
+      <w:numFmt w:val="bullet"/>
+      <w:lvlText w:val=""/>
+      <w:lvlJc w:val="left"/>
+      <w:pPr>
+        <w:ind w:left="2880" w:hanging="360"/>
+      </w:pPr>
+      <w:rPr>
+        <w:rFonts w:ascii="Symbol" w:hAnsi="Symbol" w:hint="default"/>
+      </w:rPr>
+    </w:lvl>
+    <w:lvl w:ilvl="4" w:tplc="04090003" w:tentative="1">
+      <w:start w:val="1"/>
+      <w:numFmt w:val="bullet"/>
+      <w:lvlText w:val="o"/>
+      <w:lvlJc w:val="left"/>
+      <w:pPr>
+        <w:ind w:left="3600" w:hanging="360"/>
+      </w:pPr>
+      <w:rPr>
+        <w:rFonts w:ascii="Courier New" w:hAnsi="Courier New" w:cs="Courier New" w:hint="default"/>
+      </w:rPr>
+    </w:lvl>
+    <w:lvl w:ilvl="5" w:tplc="04090005" w:tentative="1">
+      <w:start w:val="1"/>
+      <w:numFmt w:val="bullet"/>
+      <w:lvlText w:val=""/>
+      <w:lvlJc w:val="left"/>
+      <w:pPr>
+        <w:ind w:left="4320" w:hanging="360"/>
+      </w:pPr>
+      <w:rPr>
+        <w:rFonts w:ascii="Wingdings" w:hAnsi="Wingdings" w:hint="default"/>
+      </w:rPr>
+    </w:lvl>
+    <w:lvl w:ilvl="6" w:tplc="04090001" w:tentative="1">
+      <w:start w:val="1"/>
+      <w:numFmt w:val="bullet"/>
+      <w:lvlText w:val=""/>
+      <w:lvlJc w:val="left"/>
+      <w:pPr>
+        <w:ind w:left="5040" w:hanging="360"/>
+      </w:pPr>
+      <w:rPr>
+        <w:rFonts w:ascii="Symbol" w:hAnsi="Symbol" w:hint="default"/>
+      </w:rPr>
+    </w:lvl>
+    <w:lvl w:ilvl="7" w:tplc="04090003" w:tentative="1">
+      <w:start w:val="1"/>
+      <w:numFmt w:val="bullet"/>
+      <w:lvlText w:val="o"/>
+      <w:lvlJc w:val="left"/>
+      <w:pPr>
+        <w:ind w:left="5760" w:hanging="360"/>
+      </w:pPr>
+      <w:rPr>
+        <w:rFonts w:ascii="Courier New" w:hAnsi="Courier New" w:cs="Courier New" w:hint="default"/>
+      </w:rPr>
+    </w:lvl>
+    <w:lvl w:ilvl="8" w:tplc="04090005" w:tentative="1">
+      <w:start w:val="1"/>
+      <w:numFmt w:val="bullet"/>
+      <w:lvlText w:val=""/>
+      <w:lvlJc w:val="left"/>
+      <w:pPr>
+        <w:ind w:left="6480" w:hanging="360"/>
+      </w:pPr>
+      <w:rPr>
+        <w:rFonts w:ascii="Wingdings" w:hAnsi="Wingdings" w:hint="default"/>
+      </w:rPr>
+    </w:lvl>
+  </w:abstractNum>
+  <w:abstractNum w:abstractNumId="3">
     <w:nsid w:val="4DCA0366"/>
     <w:multiLevelType w:val="hybridMultilevel"/>
     <w:tmpl w:val="8842E14C"/>
@@ -2313,7 +2965,7 @@
       </w:pPr>
     </w:lvl>
   </w:abstractNum>
-  <w:abstractNum w:abstractNumId="3">
+  <w:abstractNum w:abstractNumId="4">
     <w:nsid w:val="632D0895"/>
     <w:multiLevelType w:val="hybridMultilevel"/>
     <w:tmpl w:val="66C2B47C"/>
@@ -2425,7 +3077,7 @@
       </w:rPr>
     </w:lvl>
   </w:abstractNum>
-  <w:abstractNum w:abstractNumId="4">
+  <w:abstractNum w:abstractNumId="5">
     <w:nsid w:val="67EB7400"/>
     <w:multiLevelType w:val="hybridMultilevel"/>
     <w:tmpl w:val="94E8FF70"/>
@@ -2511,7 +3163,7 @@
       </w:pPr>
     </w:lvl>
   </w:abstractNum>
-  <w:abstractNum w:abstractNumId="5">
+  <w:abstractNum w:abstractNumId="6">
     <w:nsid w:val="71366785"/>
     <w:multiLevelType w:val="hybridMultilevel"/>
     <w:tmpl w:val="8842E14C"/>
@@ -2597,7 +3249,7 @@
       </w:pPr>
     </w:lvl>
   </w:abstractNum>
-  <w:abstractNum w:abstractNumId="6">
+  <w:abstractNum w:abstractNumId="7">
     <w:nsid w:val="72C967D9"/>
     <w:multiLevelType w:val="multilevel"/>
     <w:tmpl w:val="4F0C194E"/>
@@ -2710,7 +3362,7 @@
       </w:rPr>
     </w:lvl>
   </w:abstractNum>
-  <w:abstractNum w:abstractNumId="7">
+  <w:abstractNum w:abstractNumId="8">
     <w:nsid w:val="74041CE6"/>
     <w:multiLevelType w:val="multilevel"/>
     <w:tmpl w:val="4F0C194E"/>
@@ -2824,10 +3476,10 @@
     </w:lvl>
   </w:abstractNum>
   <w:num w:numId="1">
-    <w:abstractNumId w:val="7"/>
+    <w:abstractNumId w:val="8"/>
   </w:num>
   <w:num w:numId="2">
-    <w:abstractNumId w:val="6"/>
+    <w:abstractNumId w:val="7"/>
   </w:num>
   <w:num w:numId="3">
     <w:abstractNumId w:val="1"/>
@@ -2836,16 +3488,19 @@
     <w:abstractNumId w:val="0"/>
   </w:num>
   <w:num w:numId="5">
-    <w:abstractNumId w:val="2"/>
+    <w:abstractNumId w:val="3"/>
   </w:num>
   <w:num w:numId="6">
-    <w:abstractNumId w:val="3"/>
+    <w:abstractNumId w:val="4"/>
   </w:num>
   <w:num w:numId="7">
+    <w:abstractNumId w:val="6"/>
+  </w:num>
+  <w:num w:numId="8">
     <w:abstractNumId w:val="5"/>
   </w:num>
-  <w:num w:numId="8">
-    <w:abstractNumId w:val="4"/>
+  <w:num w:numId="9">
+    <w:abstractNumId w:val="2"/>
   </w:num>
 </w:numbering>
 </file>
@@ -3119,7 +3774,6 @@
   <w:style w:type="character" w:default="1" w:styleId="DefaultParagraphFont">
     <w:name w:val="Default Paragraph Font"/>
     <w:uiPriority w:val="1"/>
-    <w:semiHidden/>
     <w:unhideWhenUsed/>
   </w:style>
   <w:style w:type="table" w:default="1" w:styleId="TableNormal">
@@ -3177,6 +3831,17 @@
       <w:color w:val="666666"/>
       <w:sz w:val="30"/>
       <w:szCs w:val="30"/>
+    </w:rPr>
+  </w:style>
+  <w:style w:type="character" w:styleId="Hyperlink">
+    <w:name w:val="Hyperlink"/>
+    <w:basedOn w:val="DefaultParagraphFont"/>
+    <w:uiPriority w:val="99"/>
+    <w:unhideWhenUsed/>
+    <w:rsid w:val="00021900"/>
+    <w:rPr>
+      <w:color w:val="0000FF" w:themeColor="hyperlink"/>
+      <w:u w:val="single"/>
     </w:rPr>
   </w:style>
 </w:styles>

</xml_diff>

<commit_message>
Refined the Request and Response doc
</commit_message>
<xml_diff>
--- a/Projects/Request and Response.docx
+++ b/Projects/Request and Response.docx
@@ -1177,7 +1177,13 @@
         <w:t>Date</w:t>
       </w:r>
       <w:r>
-        <w:t xml:space="preserve"> – specifies what date and time the message was sent or received</w:t>
+        <w:t xml:space="preserve"> – specifies </w:t>
+      </w:r>
+      <w:r>
+        <w:t xml:space="preserve">the details of message on when and what time it was </w:t>
+      </w:r>
+      <w:r>
+        <w:t>sent or received</w:t>
       </w:r>
       <w:r>
         <w:t xml:space="preserve"> (RFC 2616, Sec. 14.18)</w:t>
@@ -2399,6 +2405,33 @@
         <w:pStyle w:val="normal0"/>
         <w:spacing w:line="360" w:lineRule="auto"/>
       </w:pPr>
+      <w:r>
+        <w:t xml:space="preserve">   </w:t>
+      </w:r>
+    </w:p>
+    <w:p>
+      <w:pPr>
+        <w:pStyle w:val="normal0"/>
+        <w:spacing w:line="360" w:lineRule="auto"/>
+      </w:pPr>
+    </w:p>
+    <w:p>
+      <w:pPr>
+        <w:pStyle w:val="normal0"/>
+        <w:spacing w:line="360" w:lineRule="auto"/>
+      </w:pPr>
+    </w:p>
+    <w:p>
+      <w:pPr>
+        <w:pStyle w:val="normal0"/>
+        <w:spacing w:line="360" w:lineRule="auto"/>
+      </w:pPr>
+    </w:p>
+    <w:p>
+      <w:pPr>
+        <w:pStyle w:val="normal0"/>
+        <w:spacing w:line="360" w:lineRule="auto"/>
+      </w:pPr>
     </w:p>
     <w:p>
       <w:pPr>
@@ -2407,6 +2440,7 @@
         <w:jc w:val="center"/>
       </w:pPr>
       <w:r>
+        <w:lastRenderedPageBreak/>
         <w:t>References</w:t>
       </w:r>
     </w:p>
@@ -2470,7 +2504,6 @@
         <w:spacing w:line="360" w:lineRule="auto"/>
       </w:pPr>
       <w:r>
-        <w:lastRenderedPageBreak/>
         <w:t xml:space="preserve">     (Format: TXT=422317, PS=5529857, PDF=550558 bytes) (Obsoletes</w:t>
       </w:r>
     </w:p>

</xml_diff>